<commit_message>
CREATED userController tests using JUnit5
</commit_message>
<xml_diff>
--- a/docs/03_generative_AI_prompts (2).docx
+++ b/docs/03_generative_AI_prompts (2).docx
@@ -1,6 +1,6 @@
 
 <file path=word/document.xml><?xml version="1.0" encoding="utf-8"?>
-<w:document xmlns:wpc="http://schemas.microsoft.com/office/word/2010/wordprocessingCanvas" xmlns:cx="http://schemas.microsoft.com/office/drawing/2014/chartex" xmlns:cx1="http://schemas.microsoft.com/office/drawing/2015/9/8/chartex" xmlns:cx2="http://schemas.microsoft.com/office/drawing/2015/10/21/chartex" xmlns:cx3="http://schemas.microsoft.com/office/drawing/2016/5/9/chartex" xmlns:cx4="http://schemas.microsoft.com/office/drawing/2016/5/10/chartex" xmlns:cx5="http://schemas.microsoft.com/office/drawing/2016/5/11/chartex" xmlns:cx6="http://schemas.microsoft.com/office/drawing/2016/5/12/chartex" xmlns:cx7="http://schemas.microsoft.com/office/drawing/2016/5/13/chartex" xmlns:cx8="http://schemas.microsoft.com/office/drawing/2016/5/14/chartex" xmlns:mc="http://schemas.openxmlformats.org/markup-compatibility/2006" xmlns:aink="http://schemas.microsoft.com/office/drawing/2016/ink" xmlns:am3d="http://schemas.microsoft.com/office/drawing/2017/model3d" xmlns:o="urn:schemas-microsoft-com:office:office" xmlns:r="http://schemas.openxmlformats.org/officeDocument/2006/relationships" xmlns:m="http://schemas.openxmlformats.org/officeDocument/2006/math" xmlns:v="urn:schemas-microsoft-com:vml" xmlns:wp14="http://schemas.microsoft.com/office/word/2010/wordprocessingDrawing" xmlns:wp="http://schemas.openxmlformats.org/drawingml/2006/wordprocessingDrawing" xmlns:w10="urn:schemas-microsoft-com:office:word" xmlns:w="http://schemas.openxmlformats.org/wordprocessingml/2006/main" xmlns:w14="http://schemas.microsoft.com/office/word/2010/wordml" xmlns:w15="http://schemas.microsoft.com/office/word/2012/wordml" xmlns:w16cid="http://schemas.microsoft.com/office/word/2016/wordml/cid" xmlns:w16se="http://schemas.microsoft.com/office/word/2015/wordml/symex" xmlns:wpg="http://schemas.microsoft.com/office/word/2010/wordprocessingGroup" xmlns:wpi="http://schemas.microsoft.com/office/word/2010/wordprocessingInk" xmlns:wne="http://schemas.microsoft.com/office/word/2006/wordml" xmlns:wps="http://schemas.microsoft.com/office/word/2010/wordprocessingShape" mc:Ignorable="w14 w15 w16se w16cid wp14">
+<w:document xmlns:wpc="http://schemas.microsoft.com/office/word/2010/wordprocessingCanvas" xmlns:cx="http://schemas.microsoft.com/office/drawing/2014/chartex" xmlns:cx1="http://schemas.microsoft.com/office/drawing/2015/9/8/chartex" xmlns:cx2="http://schemas.microsoft.com/office/drawing/2015/10/21/chartex" xmlns:cx3="http://schemas.microsoft.com/office/drawing/2016/5/9/chartex" xmlns:cx4="http://schemas.microsoft.com/office/drawing/2016/5/10/chartex" xmlns:cx5="http://schemas.microsoft.com/office/drawing/2016/5/11/chartex" xmlns:cx6="http://schemas.microsoft.com/office/drawing/2016/5/12/chartex" xmlns:cx7="http://schemas.microsoft.com/office/drawing/2016/5/13/chartex" xmlns:cx8="http://schemas.microsoft.com/office/drawing/2016/5/14/chartex" xmlns:mc="http://schemas.openxmlformats.org/markup-compatibility/2006" xmlns:aink="http://schemas.microsoft.com/office/drawing/2016/ink" xmlns:am3d="http://schemas.microsoft.com/office/drawing/2017/model3d" xmlns:o="urn:schemas-microsoft-com:office:office" xmlns:oel="http://schemas.microsoft.com/office/2019/extlst" xmlns:r="http://schemas.openxmlformats.org/officeDocument/2006/relationships" xmlns:m="http://schemas.openxmlformats.org/officeDocument/2006/math" xmlns:v="urn:schemas-microsoft-com:vml" xmlns:wp14="http://schemas.microsoft.com/office/word/2010/wordprocessingDrawing" xmlns:wp="http://schemas.openxmlformats.org/drawingml/2006/wordprocessingDrawing" xmlns:w10="urn:schemas-microsoft-com:office:word" xmlns:w="http://schemas.openxmlformats.org/wordprocessingml/2006/main" xmlns:w14="http://schemas.microsoft.com/office/word/2010/wordml" xmlns:w15="http://schemas.microsoft.com/office/word/2012/wordml" xmlns:w16cex="http://schemas.microsoft.com/office/word/2018/wordml/cex" xmlns:w16cid="http://schemas.microsoft.com/office/word/2016/wordml/cid" xmlns:w16="http://schemas.microsoft.com/office/word/2018/wordml" xmlns:w16du="http://schemas.microsoft.com/office/word/2023/wordml/word16du" xmlns:w16sdtdh="http://schemas.microsoft.com/office/word/2020/wordml/sdtdatahash" xmlns:w16se="http://schemas.microsoft.com/office/word/2015/wordml/symex" xmlns:wpg="http://schemas.microsoft.com/office/word/2010/wordprocessingGroup" xmlns:wpi="http://schemas.microsoft.com/office/word/2010/wordprocessingInk" xmlns:wne="http://schemas.microsoft.com/office/word/2006/wordml" xmlns:wps="http://schemas.microsoft.com/office/word/2010/wordprocessingShape" mc:Ignorable="w14 w15 w16se w16cid w16 w16cex w16sdtdh w16du wp14">
   <w:body>
     <w:p>
       <w:pPr>
@@ -26,19 +26,11 @@
       <w:r>
         <w:t xml:space="preserve">This document should be stored in your team’s GitHub repository in the </w:t>
       </w:r>
-      <w:proofErr w:type="gramStart"/>
       <w:r>
         <w:rPr>
           <w:i/>
         </w:rPr>
-        <w:t>docs</w:t>
-      </w:r>
-      <w:proofErr w:type="gramEnd"/>
-      <w:r>
-        <w:rPr>
-          <w:i/>
-        </w:rPr>
-        <w:t xml:space="preserve"> </w:t>
+        <w:t xml:space="preserve">docs </w:t>
       </w:r>
       <w:r>
         <w:t>folder. All generative AI prompts must be listed here in chronological order. Utilize the template, copying to make more.</w:t>
@@ -53,15 +45,7 @@
         <w:t xml:space="preserve">AI Engine </w:t>
       </w:r>
       <w:r>
-        <w:t xml:space="preserve">field is the source you used, for example: Copilot, </w:t>
-      </w:r>
-      <w:proofErr w:type="spellStart"/>
-      <w:r>
-        <w:t>ChatGPT</w:t>
-      </w:r>
-      <w:proofErr w:type="spellEnd"/>
-      <w:r>
-        <w:t xml:space="preserve">, </w:t>
+        <w:t xml:space="preserve">field is the source you used, for example: Copilot, ChatGPT, </w:t>
       </w:r>
       <w:r>
         <w:rPr>
@@ -123,7 +107,11 @@
           <w:tcPr>
             <w:tcW w:w="6660" w:type="dxa"/>
           </w:tcPr>
-          <w:p/>
+          <w:p>
+            <w:r>
+              <w:t>Mark</w:t>
+            </w:r>
+          </w:p>
         </w:tc>
       </w:tr>
       <w:tr>
@@ -156,7 +144,11 @@
               <w:bottom w:val="single" w:sz="4" w:space="0" w:color="auto"/>
             </w:tcBorders>
           </w:tcPr>
-          <w:p/>
+          <w:p>
+            <w:r>
+              <w:t>ChatGPT</w:t>
+            </w:r>
+          </w:p>
         </w:tc>
       </w:tr>
     </w:tbl>
@@ -166,6 +158,9 @@
       </w:pPr>
       <w:r>
         <w:t xml:space="preserve">Prompt: </w:t>
+      </w:r>
+      <w:r>
+        <w:t>Create a Junit 5 test class for the UserController. *Gave it UserController*</w:t>
       </w:r>
     </w:p>
     <w:p>
@@ -379,8 +374,6 @@
       <w:pPr>
         <w:spacing w:before="160"/>
       </w:pPr>
-      <w:bookmarkStart w:id="2" w:name="_GoBack"/>
-      <w:bookmarkEnd w:id="2"/>
     </w:p>
     <w:sectPr>
       <w:pgSz w:w="12240" w:h="15840"/>
@@ -393,7 +386,7 @@
 </file>
 
 <file path=word/endnotes.xml><?xml version="1.0" encoding="utf-8"?>
-<w:endnotes xmlns:wpc="http://schemas.microsoft.com/office/word/2010/wordprocessingCanvas" xmlns:cx="http://schemas.microsoft.com/office/drawing/2014/chartex" xmlns:cx1="http://schemas.microsoft.com/office/drawing/2015/9/8/chartex" xmlns:cx2="http://schemas.microsoft.com/office/drawing/2015/10/21/chartex" xmlns:cx3="http://schemas.microsoft.com/office/drawing/2016/5/9/chartex" xmlns:cx4="http://schemas.microsoft.com/office/drawing/2016/5/10/chartex" xmlns:cx5="http://schemas.microsoft.com/office/drawing/2016/5/11/chartex" xmlns:cx6="http://schemas.microsoft.com/office/drawing/2016/5/12/chartex" xmlns:cx7="http://schemas.microsoft.com/office/drawing/2016/5/13/chartex" xmlns:cx8="http://schemas.microsoft.com/office/drawing/2016/5/14/chartex" xmlns:mc="http://schemas.openxmlformats.org/markup-compatibility/2006" xmlns:aink="http://schemas.microsoft.com/office/drawing/2016/ink" xmlns:am3d="http://schemas.microsoft.com/office/drawing/2017/model3d" xmlns:o="urn:schemas-microsoft-com:office:office" xmlns:r="http://schemas.openxmlformats.org/officeDocument/2006/relationships" xmlns:m="http://schemas.openxmlformats.org/officeDocument/2006/math" xmlns:v="urn:schemas-microsoft-com:vml" xmlns:wp14="http://schemas.microsoft.com/office/word/2010/wordprocessingDrawing" xmlns:wp="http://schemas.openxmlformats.org/drawingml/2006/wordprocessingDrawing" xmlns:w10="urn:schemas-microsoft-com:office:word" xmlns:w="http://schemas.openxmlformats.org/wordprocessingml/2006/main" xmlns:w14="http://schemas.microsoft.com/office/word/2010/wordml" xmlns:w15="http://schemas.microsoft.com/office/word/2012/wordml" xmlns:w16cid="http://schemas.microsoft.com/office/word/2016/wordml/cid" xmlns:w16se="http://schemas.microsoft.com/office/word/2015/wordml/symex" xmlns:wpg="http://schemas.microsoft.com/office/word/2010/wordprocessingGroup" xmlns:wpi="http://schemas.microsoft.com/office/word/2010/wordprocessingInk" xmlns:wne="http://schemas.microsoft.com/office/word/2006/wordml" xmlns:wps="http://schemas.microsoft.com/office/word/2010/wordprocessingShape" mc:Ignorable="w14 w15 w16se w16cid wp14">
+<w:endnotes xmlns:wpc="http://schemas.microsoft.com/office/word/2010/wordprocessingCanvas" xmlns:cx="http://schemas.microsoft.com/office/drawing/2014/chartex" xmlns:cx1="http://schemas.microsoft.com/office/drawing/2015/9/8/chartex" xmlns:cx2="http://schemas.microsoft.com/office/drawing/2015/10/21/chartex" xmlns:cx3="http://schemas.microsoft.com/office/drawing/2016/5/9/chartex" xmlns:cx4="http://schemas.microsoft.com/office/drawing/2016/5/10/chartex" xmlns:cx5="http://schemas.microsoft.com/office/drawing/2016/5/11/chartex" xmlns:cx6="http://schemas.microsoft.com/office/drawing/2016/5/12/chartex" xmlns:cx7="http://schemas.microsoft.com/office/drawing/2016/5/13/chartex" xmlns:cx8="http://schemas.microsoft.com/office/drawing/2016/5/14/chartex" xmlns:mc="http://schemas.openxmlformats.org/markup-compatibility/2006" xmlns:aink="http://schemas.microsoft.com/office/drawing/2016/ink" xmlns:am3d="http://schemas.microsoft.com/office/drawing/2017/model3d" xmlns:o="urn:schemas-microsoft-com:office:office" xmlns:oel="http://schemas.microsoft.com/office/2019/extlst" xmlns:r="http://schemas.openxmlformats.org/officeDocument/2006/relationships" xmlns:m="http://schemas.openxmlformats.org/officeDocument/2006/math" xmlns:v="urn:schemas-microsoft-com:vml" xmlns:wp14="http://schemas.microsoft.com/office/word/2010/wordprocessingDrawing" xmlns:wp="http://schemas.openxmlformats.org/drawingml/2006/wordprocessingDrawing" xmlns:w10="urn:schemas-microsoft-com:office:word" xmlns:w="http://schemas.openxmlformats.org/wordprocessingml/2006/main" xmlns:w14="http://schemas.microsoft.com/office/word/2010/wordml" xmlns:w15="http://schemas.microsoft.com/office/word/2012/wordml" xmlns:w16cex="http://schemas.microsoft.com/office/word/2018/wordml/cex" xmlns:w16cid="http://schemas.microsoft.com/office/word/2016/wordml/cid" xmlns:w16="http://schemas.microsoft.com/office/word/2018/wordml" xmlns:w16du="http://schemas.microsoft.com/office/word/2023/wordml/word16du" xmlns:w16sdtdh="http://schemas.microsoft.com/office/word/2020/wordml/sdtdatahash" xmlns:w16se="http://schemas.microsoft.com/office/word/2015/wordml/symex" xmlns:wpg="http://schemas.microsoft.com/office/word/2010/wordprocessingGroup" xmlns:wpi="http://schemas.microsoft.com/office/word/2010/wordprocessingInk" xmlns:wne="http://schemas.microsoft.com/office/word/2006/wordml" xmlns:wps="http://schemas.microsoft.com/office/word/2010/wordprocessingShape" mc:Ignorable="w14 w15 w16se w16cid w16 w16cex w16sdtdh w16du wp14">
   <w:endnote w:type="separator" w:id="-1">
     <w:p>
       <w:pPr>
@@ -418,7 +411,7 @@
 </file>
 
 <file path=word/footnotes.xml><?xml version="1.0" encoding="utf-8"?>
-<w:footnotes xmlns:wpc="http://schemas.microsoft.com/office/word/2010/wordprocessingCanvas" xmlns:cx="http://schemas.microsoft.com/office/drawing/2014/chartex" xmlns:cx1="http://schemas.microsoft.com/office/drawing/2015/9/8/chartex" xmlns:cx2="http://schemas.microsoft.com/office/drawing/2015/10/21/chartex" xmlns:cx3="http://schemas.microsoft.com/office/drawing/2016/5/9/chartex" xmlns:cx4="http://schemas.microsoft.com/office/drawing/2016/5/10/chartex" xmlns:cx5="http://schemas.microsoft.com/office/drawing/2016/5/11/chartex" xmlns:cx6="http://schemas.microsoft.com/office/drawing/2016/5/12/chartex" xmlns:cx7="http://schemas.microsoft.com/office/drawing/2016/5/13/chartex" xmlns:cx8="http://schemas.microsoft.com/office/drawing/2016/5/14/chartex" xmlns:mc="http://schemas.openxmlformats.org/markup-compatibility/2006" xmlns:aink="http://schemas.microsoft.com/office/drawing/2016/ink" xmlns:am3d="http://schemas.microsoft.com/office/drawing/2017/model3d" xmlns:o="urn:schemas-microsoft-com:office:office" xmlns:r="http://schemas.openxmlformats.org/officeDocument/2006/relationships" xmlns:m="http://schemas.openxmlformats.org/officeDocument/2006/math" xmlns:v="urn:schemas-microsoft-com:vml" xmlns:wp14="http://schemas.microsoft.com/office/word/2010/wordprocessingDrawing" xmlns:wp="http://schemas.openxmlformats.org/drawingml/2006/wordprocessingDrawing" xmlns:w10="urn:schemas-microsoft-com:office:word" xmlns:w="http://schemas.openxmlformats.org/wordprocessingml/2006/main" xmlns:w14="http://schemas.microsoft.com/office/word/2010/wordml" xmlns:w15="http://schemas.microsoft.com/office/word/2012/wordml" xmlns:w16cid="http://schemas.microsoft.com/office/word/2016/wordml/cid" xmlns:w16se="http://schemas.microsoft.com/office/word/2015/wordml/symex" xmlns:wpg="http://schemas.microsoft.com/office/word/2010/wordprocessingGroup" xmlns:wpi="http://schemas.microsoft.com/office/word/2010/wordprocessingInk" xmlns:wne="http://schemas.microsoft.com/office/word/2006/wordml" xmlns:wps="http://schemas.microsoft.com/office/word/2010/wordprocessingShape" mc:Ignorable="w14 w15 w16se w16cid wp14">
+<w:footnotes xmlns:wpc="http://schemas.microsoft.com/office/word/2010/wordprocessingCanvas" xmlns:cx="http://schemas.microsoft.com/office/drawing/2014/chartex" xmlns:cx1="http://schemas.microsoft.com/office/drawing/2015/9/8/chartex" xmlns:cx2="http://schemas.microsoft.com/office/drawing/2015/10/21/chartex" xmlns:cx3="http://schemas.microsoft.com/office/drawing/2016/5/9/chartex" xmlns:cx4="http://schemas.microsoft.com/office/drawing/2016/5/10/chartex" xmlns:cx5="http://schemas.microsoft.com/office/drawing/2016/5/11/chartex" xmlns:cx6="http://schemas.microsoft.com/office/drawing/2016/5/12/chartex" xmlns:cx7="http://schemas.microsoft.com/office/drawing/2016/5/13/chartex" xmlns:cx8="http://schemas.microsoft.com/office/drawing/2016/5/14/chartex" xmlns:mc="http://schemas.openxmlformats.org/markup-compatibility/2006" xmlns:aink="http://schemas.microsoft.com/office/drawing/2016/ink" xmlns:am3d="http://schemas.microsoft.com/office/drawing/2017/model3d" xmlns:o="urn:schemas-microsoft-com:office:office" xmlns:oel="http://schemas.microsoft.com/office/2019/extlst" xmlns:r="http://schemas.openxmlformats.org/officeDocument/2006/relationships" xmlns:m="http://schemas.openxmlformats.org/officeDocument/2006/math" xmlns:v="urn:schemas-microsoft-com:vml" xmlns:wp14="http://schemas.microsoft.com/office/word/2010/wordprocessingDrawing" xmlns:wp="http://schemas.openxmlformats.org/drawingml/2006/wordprocessingDrawing" xmlns:w10="urn:schemas-microsoft-com:office:word" xmlns:w="http://schemas.openxmlformats.org/wordprocessingml/2006/main" xmlns:w14="http://schemas.microsoft.com/office/word/2010/wordml" xmlns:w15="http://schemas.microsoft.com/office/word/2012/wordml" xmlns:w16cex="http://schemas.microsoft.com/office/word/2018/wordml/cex" xmlns:w16cid="http://schemas.microsoft.com/office/word/2016/wordml/cid" xmlns:w16="http://schemas.microsoft.com/office/word/2018/wordml" xmlns:w16du="http://schemas.microsoft.com/office/word/2023/wordml/word16du" xmlns:w16sdtdh="http://schemas.microsoft.com/office/word/2020/wordml/sdtdatahash" xmlns:w16se="http://schemas.microsoft.com/office/word/2015/wordml/symex" xmlns:wpg="http://schemas.microsoft.com/office/word/2010/wordprocessingGroup" xmlns:wpi="http://schemas.microsoft.com/office/word/2010/wordprocessingInk" xmlns:wne="http://schemas.microsoft.com/office/word/2006/wordml" xmlns:wps="http://schemas.microsoft.com/office/word/2010/wordprocessingShape" mc:Ignorable="w14 w15 w16se w16cid w16 w16cex w16sdtdh w16du wp14">
   <w:footnote w:type="separator" w:id="-1">
     <w:p>
       <w:pPr>
@@ -443,7 +436,7 @@
 </file>
 
 <file path=word/numbering.xml><?xml version="1.0" encoding="utf-8"?>
-<w:numbering xmlns:wpc="http://schemas.microsoft.com/office/word/2010/wordprocessingCanvas" xmlns:cx="http://schemas.microsoft.com/office/drawing/2014/chartex" xmlns:cx1="http://schemas.microsoft.com/office/drawing/2015/9/8/chartex" xmlns:cx2="http://schemas.microsoft.com/office/drawing/2015/10/21/chartex" xmlns:cx3="http://schemas.microsoft.com/office/drawing/2016/5/9/chartex" xmlns:cx4="http://schemas.microsoft.com/office/drawing/2016/5/10/chartex" xmlns:cx5="http://schemas.microsoft.com/office/drawing/2016/5/11/chartex" xmlns:cx6="http://schemas.microsoft.com/office/drawing/2016/5/12/chartex" xmlns:cx7="http://schemas.microsoft.com/office/drawing/2016/5/13/chartex" xmlns:cx8="http://schemas.microsoft.com/office/drawing/2016/5/14/chartex" xmlns:mc="http://schemas.openxmlformats.org/markup-compatibility/2006" xmlns:aink="http://schemas.microsoft.com/office/drawing/2016/ink" xmlns:am3d="http://schemas.microsoft.com/office/drawing/2017/model3d" xmlns:o="urn:schemas-microsoft-com:office:office" xmlns:r="http://schemas.openxmlformats.org/officeDocument/2006/relationships" xmlns:m="http://schemas.openxmlformats.org/officeDocument/2006/math" xmlns:v="urn:schemas-microsoft-com:vml" xmlns:wp14="http://schemas.microsoft.com/office/word/2010/wordprocessingDrawing" xmlns:wp="http://schemas.openxmlformats.org/drawingml/2006/wordprocessingDrawing" xmlns:w10="urn:schemas-microsoft-com:office:word" xmlns:w="http://schemas.openxmlformats.org/wordprocessingml/2006/main" xmlns:w14="http://schemas.microsoft.com/office/word/2010/wordml" xmlns:w15="http://schemas.microsoft.com/office/word/2012/wordml" xmlns:w16cid="http://schemas.microsoft.com/office/word/2016/wordml/cid" xmlns:w16se="http://schemas.microsoft.com/office/word/2015/wordml/symex" xmlns:wpg="http://schemas.microsoft.com/office/word/2010/wordprocessingGroup" xmlns:wpi="http://schemas.microsoft.com/office/word/2010/wordprocessingInk" xmlns:wne="http://schemas.microsoft.com/office/word/2006/wordml" xmlns:wps="http://schemas.microsoft.com/office/word/2010/wordprocessingShape" mc:Ignorable="w14 w15 w16se w16cid wp14">
+<w:numbering xmlns:wpc="http://schemas.microsoft.com/office/word/2010/wordprocessingCanvas" xmlns:cx="http://schemas.microsoft.com/office/drawing/2014/chartex" xmlns:cx1="http://schemas.microsoft.com/office/drawing/2015/9/8/chartex" xmlns:cx2="http://schemas.microsoft.com/office/drawing/2015/10/21/chartex" xmlns:cx3="http://schemas.microsoft.com/office/drawing/2016/5/9/chartex" xmlns:cx4="http://schemas.microsoft.com/office/drawing/2016/5/10/chartex" xmlns:cx5="http://schemas.microsoft.com/office/drawing/2016/5/11/chartex" xmlns:cx6="http://schemas.microsoft.com/office/drawing/2016/5/12/chartex" xmlns:cx7="http://schemas.microsoft.com/office/drawing/2016/5/13/chartex" xmlns:cx8="http://schemas.microsoft.com/office/drawing/2016/5/14/chartex" xmlns:mc="http://schemas.openxmlformats.org/markup-compatibility/2006" xmlns:aink="http://schemas.microsoft.com/office/drawing/2016/ink" xmlns:am3d="http://schemas.microsoft.com/office/drawing/2017/model3d" xmlns:o="urn:schemas-microsoft-com:office:office" xmlns:oel="http://schemas.microsoft.com/office/2019/extlst" xmlns:r="http://schemas.openxmlformats.org/officeDocument/2006/relationships" xmlns:m="http://schemas.openxmlformats.org/officeDocument/2006/math" xmlns:v="urn:schemas-microsoft-com:vml" xmlns:wp14="http://schemas.microsoft.com/office/word/2010/wordprocessingDrawing" xmlns:wp="http://schemas.openxmlformats.org/drawingml/2006/wordprocessingDrawing" xmlns:w10="urn:schemas-microsoft-com:office:word" xmlns:w="http://schemas.openxmlformats.org/wordprocessingml/2006/main" xmlns:w14="http://schemas.microsoft.com/office/word/2010/wordml" xmlns:w15="http://schemas.microsoft.com/office/word/2012/wordml" xmlns:w16cex="http://schemas.microsoft.com/office/word/2018/wordml/cex" xmlns:w16cid="http://schemas.microsoft.com/office/word/2016/wordml/cid" xmlns:w16="http://schemas.microsoft.com/office/word/2018/wordml" xmlns:w16du="http://schemas.microsoft.com/office/word/2023/wordml/word16du" xmlns:w16sdtdh="http://schemas.microsoft.com/office/word/2020/wordml/sdtdatahash" xmlns:w16se="http://schemas.microsoft.com/office/word/2015/wordml/symex" xmlns:wpg="http://schemas.microsoft.com/office/word/2010/wordprocessingGroup" xmlns:wpi="http://schemas.microsoft.com/office/word/2010/wordprocessingInk" xmlns:wne="http://schemas.microsoft.com/office/word/2006/wordml" xmlns:wps="http://schemas.microsoft.com/office/word/2010/wordprocessingShape" mc:Ignorable="w14 w15 w16se w16cid w16 w16cex w16sdtdh w16du wp14">
   <w:abstractNum w:abstractNumId="0" w15:restartNumberingAfterBreak="0">
     <w:nsid w:val="06E6460C"/>
     <w:multiLevelType w:val="hybridMultilevel"/>
@@ -2368,74 +2361,74 @@
       </w:pPr>
     </w:lvl>
   </w:abstractNum>
-  <w:num w:numId="1">
+  <w:num w:numId="1" w16cid:durableId="148593089">
     <w:abstractNumId w:val="11"/>
   </w:num>
-  <w:num w:numId="2">
+  <w:num w:numId="2" w16cid:durableId="948580907">
     <w:abstractNumId w:val="18"/>
   </w:num>
-  <w:num w:numId="3">
+  <w:num w:numId="3" w16cid:durableId="1497456210">
     <w:abstractNumId w:val="16"/>
   </w:num>
-  <w:num w:numId="4">
+  <w:num w:numId="4" w16cid:durableId="339162658">
     <w:abstractNumId w:val="17"/>
   </w:num>
-  <w:num w:numId="5">
+  <w:num w:numId="5" w16cid:durableId="782457205">
     <w:abstractNumId w:val="12"/>
   </w:num>
-  <w:num w:numId="6">
+  <w:num w:numId="6" w16cid:durableId="543828801">
     <w:abstractNumId w:val="10"/>
   </w:num>
-  <w:num w:numId="7">
+  <w:num w:numId="7" w16cid:durableId="583337533">
     <w:abstractNumId w:val="3"/>
   </w:num>
-  <w:num w:numId="8">
+  <w:num w:numId="8" w16cid:durableId="250630338">
     <w:abstractNumId w:val="4"/>
   </w:num>
-  <w:num w:numId="9">
+  <w:num w:numId="9" w16cid:durableId="336806041">
     <w:abstractNumId w:val="8"/>
   </w:num>
-  <w:num w:numId="10">
+  <w:num w:numId="10" w16cid:durableId="251397952">
     <w:abstractNumId w:val="6"/>
   </w:num>
-  <w:num w:numId="11">
+  <w:num w:numId="11" w16cid:durableId="689717494">
     <w:abstractNumId w:val="11"/>
   </w:num>
-  <w:num w:numId="12">
+  <w:num w:numId="12" w16cid:durableId="2091806829">
     <w:abstractNumId w:val="14"/>
   </w:num>
-  <w:num w:numId="13">
+  <w:num w:numId="13" w16cid:durableId="1587377631">
     <w:abstractNumId w:val="15"/>
   </w:num>
-  <w:num w:numId="14">
+  <w:num w:numId="14" w16cid:durableId="161966640">
     <w:abstractNumId w:val="5"/>
   </w:num>
-  <w:num w:numId="15">
+  <w:num w:numId="15" w16cid:durableId="836044868">
     <w:abstractNumId w:val="1"/>
   </w:num>
-  <w:num w:numId="16">
+  <w:num w:numId="16" w16cid:durableId="556010765">
     <w:abstractNumId w:val="0"/>
   </w:num>
-  <w:num w:numId="17">
+  <w:num w:numId="17" w16cid:durableId="701249988">
     <w:abstractNumId w:val="7"/>
   </w:num>
-  <w:num w:numId="18">
+  <w:num w:numId="18" w16cid:durableId="1178693811">
     <w:abstractNumId w:val="9"/>
   </w:num>
-  <w:num w:numId="19">
+  <w:num w:numId="19" w16cid:durableId="116533243">
     <w:abstractNumId w:val="19"/>
   </w:num>
-  <w:num w:numId="20">
+  <w:num w:numId="20" w16cid:durableId="386420662">
     <w:abstractNumId w:val="13"/>
   </w:num>
-  <w:num w:numId="21">
+  <w:num w:numId="21" w16cid:durableId="1098409260">
     <w:abstractNumId w:val="2"/>
   </w:num>
 </w:numbering>
 </file>
 
 <file path=word/styles.xml><?xml version="1.0" encoding="utf-8"?>
-<w:styles xmlns:mc="http://schemas.openxmlformats.org/markup-compatibility/2006" xmlns:r="http://schemas.openxmlformats.org/officeDocument/2006/relationships" xmlns:w="http://schemas.openxmlformats.org/wordprocessingml/2006/main" xmlns:w14="http://schemas.microsoft.com/office/word/2010/wordml" xmlns:w15="http://schemas.microsoft.com/office/word/2012/wordml" xmlns:w16cid="http://schemas.microsoft.com/office/word/2016/wordml/cid" xmlns:w16se="http://schemas.microsoft.com/office/word/2015/wordml/symex" mc:Ignorable="w14 w15 w16se w16cid">
+<w:styles xmlns:mc="http://schemas.openxmlformats.org/markup-compatibility/2006" xmlns:r="http://schemas.openxmlformats.org/officeDocument/2006/relationships" xmlns:w="http://schemas.openxmlformats.org/wordprocessingml/2006/main" xmlns:w14="http://schemas.microsoft.com/office/word/2010/wordml" xmlns:w15="http://schemas.microsoft.com/office/word/2012/wordml" xmlns:w16cex="http://schemas.microsoft.com/office/word/2018/wordml/cex" xmlns:w16cid="http://schemas.microsoft.com/office/word/2016/wordml/cid" xmlns:w16="http://schemas.microsoft.com/office/word/2018/wordml" xmlns:w16du="http://schemas.microsoft.com/office/word/2023/wordml/word16du" xmlns:w16sdtdh="http://schemas.microsoft.com/office/word/2020/wordml/sdtdatahash" xmlns:w16se="http://schemas.microsoft.com/office/word/2015/wordml/symex" mc:Ignorable="w14 w15 w16se w16cid w16 w16cex w16sdtdh w16du">
   <w:docDefaults>
     <w:rPrDefault>
       <w:rPr>
@@ -2451,7 +2444,7 @@
       </w:pPr>
     </w:pPrDefault>
   </w:docDefaults>
-  <w:latentStyles w:defLockedState="0" w:defUIPriority="99" w:defSemiHidden="0" w:defUnhideWhenUsed="0" w:defQFormat="0" w:count="375">
+  <w:latentStyles w:defLockedState="0" w:defUIPriority="99" w:defSemiHidden="0" w:defUnhideWhenUsed="0" w:defQFormat="0" w:count="376">
     <w:lsdException w:name="Normal" w:uiPriority="0" w:qFormat="1"/>
     <w:lsdException w:name="heading 1" w:uiPriority="9" w:qFormat="1"/>
     <w:lsdException w:name="heading 2" w:semiHidden="1" w:uiPriority="9" w:unhideWhenUsed="1" w:qFormat="1"/>
@@ -2827,6 +2820,7 @@
     <w:lsdException w:name="Smart Hyperlink" w:semiHidden="1" w:unhideWhenUsed="1"/>
     <w:lsdException w:name="Hashtag" w:semiHidden="1" w:unhideWhenUsed="1"/>
     <w:lsdException w:name="Unresolved Mention" w:semiHidden="1" w:unhideWhenUsed="1"/>
+    <w:lsdException w:name="Smart Link" w:semiHidden="1" w:unhideWhenUsed="1"/>
   </w:latentStyles>
   <w:style w:type="paragraph" w:default="1" w:styleId="Normal">
     <w:name w:val="Normal"/>

</xml_diff>

<commit_message>
ADDED generative AI prompts
</commit_message>
<xml_diff>
--- a/docs/03_generative_AI_prompts (2).docx
+++ b/docs/03_generative_AI_prompts (2).docx
@@ -167,7 +167,23 @@
         <w:t xml:space="preserve">Prompt: </w:t>
       </w:r>
       <w:r>
-        <w:t>Create a Junit 5 test class for the UserController. *Gave it UserController*</w:t>
+        <w:t xml:space="preserve">Create a Junit 5 test class for the </w:t>
+      </w:r>
+      <w:proofErr w:type="spellStart"/>
+      <w:r>
+        <w:t>UserController</w:t>
+      </w:r>
+      <w:proofErr w:type="spellEnd"/>
+      <w:r>
+        <w:t xml:space="preserve">. *Gave it </w:t>
+      </w:r>
+      <w:proofErr w:type="spellStart"/>
+      <w:r>
+        <w:t>UserController</w:t>
+      </w:r>
+      <w:proofErr w:type="spellEnd"/>
+      <w:r>
+        <w:t>*</w:t>
       </w:r>
     </w:p>
     <w:p>
@@ -285,7 +301,31 @@
         <w:t xml:space="preserve">Prompt: </w:t>
       </w:r>
       <w:r>
-        <w:t>Based on the UserController help me create JSON persistence in a FileManager that saves and loads users upon app close/startup *gave UserController File*.</w:t>
+        <w:t xml:space="preserve">Based on the </w:t>
+      </w:r>
+      <w:proofErr w:type="spellStart"/>
+      <w:r>
+        <w:t>UserController</w:t>
+      </w:r>
+      <w:proofErr w:type="spellEnd"/>
+      <w:r>
+        <w:t xml:space="preserve"> help me create JSON persistence in a </w:t>
+      </w:r>
+      <w:proofErr w:type="spellStart"/>
+      <w:r>
+        <w:t>FileManager</w:t>
+      </w:r>
+      <w:proofErr w:type="spellEnd"/>
+      <w:r>
+        <w:t xml:space="preserve"> that saves and loads users upon app close/startup *gave </w:t>
+      </w:r>
+      <w:proofErr w:type="spellStart"/>
+      <w:r>
+        <w:t>UserController</w:t>
+      </w:r>
+      <w:proofErr w:type="spellEnd"/>
+      <w:r>
+        <w:t xml:space="preserve"> File*.</w:t>
       </w:r>
     </w:p>
     <w:p>
@@ -517,11 +557,2574 @@
         <w:spacing w:before="160"/>
       </w:pPr>
       <w:r>
+        <w:t>Prompt: Create a basic structure of a login view using JavaFX. Don’t include handlers just include minimal text boxes and stuff</w:t>
+      </w:r>
+    </w:p>
+    <w:p>
+      <w:pPr>
+        <w:spacing w:before="160"/>
+      </w:pPr>
+    </w:p>
+    <w:tbl>
+      <w:tblPr>
+        <w:tblW w:w="0" w:type="auto"/>
+        <w:tblCellMar>
+          <w:top w:w="15" w:type="dxa"/>
+          <w:left w:w="15" w:type="dxa"/>
+          <w:bottom w:w="15" w:type="dxa"/>
+          <w:right w:w="15" w:type="dxa"/>
+        </w:tblCellMar>
+        <w:tblLook w:val="04A0" w:firstRow="1" w:lastRow="0" w:firstColumn="1" w:lastColumn="0" w:noHBand="0" w:noVBand="1"/>
+      </w:tblPr>
+      <w:tblGrid>
+        <w:gridCol w:w="640"/>
+        <w:gridCol w:w="802"/>
+        <w:gridCol w:w="1759"/>
+        <w:gridCol w:w="1258"/>
+      </w:tblGrid>
+      <w:tr>
+        <w:tc>
+          <w:tcPr>
+            <w:tcW w:w="0" w:type="auto"/>
+            <w:tcMar>
+              <w:top w:w="0" w:type="dxa"/>
+              <w:left w:w="108" w:type="dxa"/>
+              <w:bottom w:w="0" w:type="dxa"/>
+              <w:right w:w="108" w:type="dxa"/>
+            </w:tcMar>
+            <w:hideMark/>
+          </w:tcPr>
+          <w:p>
+            <w:pPr>
+              <w:spacing w:before="160"/>
+            </w:pPr>
+            <w:r>
+              <w:t>Date</w:t>
+            </w:r>
+          </w:p>
+        </w:tc>
+        <w:tc>
+          <w:tcPr>
+            <w:tcW w:w="0" w:type="auto"/>
+            <w:tcMar>
+              <w:top w:w="0" w:type="dxa"/>
+              <w:left w:w="108" w:type="dxa"/>
+              <w:bottom w:w="0" w:type="dxa"/>
+              <w:right w:w="108" w:type="dxa"/>
+            </w:tcMar>
+            <w:hideMark/>
+          </w:tcPr>
+          <w:p>
+            <w:pPr>
+              <w:spacing w:before="160"/>
+            </w:pPr>
+            <w:r>
+              <w:t>Oct 23</w:t>
+            </w:r>
+          </w:p>
+        </w:tc>
+        <w:tc>
+          <w:tcPr>
+            <w:tcW w:w="0" w:type="auto"/>
+            <w:tcMar>
+              <w:top w:w="0" w:type="dxa"/>
+              <w:left w:w="108" w:type="dxa"/>
+              <w:bottom w:w="0" w:type="dxa"/>
+              <w:right w:w="108" w:type="dxa"/>
+            </w:tcMar>
+            <w:hideMark/>
+          </w:tcPr>
+          <w:p>
+            <w:pPr>
+              <w:spacing w:before="160"/>
+            </w:pPr>
+            <w:r>
+              <w:t>Team Member(s)</w:t>
+            </w:r>
+          </w:p>
+        </w:tc>
+        <w:tc>
+          <w:tcPr>
+            <w:tcW w:w="0" w:type="auto"/>
+            <w:tcMar>
+              <w:top w:w="0" w:type="dxa"/>
+              <w:left w:w="108" w:type="dxa"/>
+              <w:bottom w:w="0" w:type="dxa"/>
+              <w:right w:w="108" w:type="dxa"/>
+            </w:tcMar>
+            <w:hideMark/>
+          </w:tcPr>
+          <w:p>
+            <w:pPr>
+              <w:spacing w:before="160"/>
+            </w:pPr>
+            <w:r>
+              <w:t>Wyatt Price</w:t>
+            </w:r>
+          </w:p>
+        </w:tc>
+      </w:tr>
+      <w:tr>
+        <w:tc>
+          <w:tcPr>
+            <w:tcW w:w="0" w:type="auto"/>
+            <w:tcMar>
+              <w:top w:w="0" w:type="dxa"/>
+              <w:left w:w="108" w:type="dxa"/>
+              <w:bottom w:w="0" w:type="dxa"/>
+              <w:right w:w="108" w:type="dxa"/>
+            </w:tcMar>
+            <w:hideMark/>
+          </w:tcPr>
+          <w:p>
+            <w:pPr>
+              <w:spacing w:before="160"/>
+            </w:pPr>
+          </w:p>
+        </w:tc>
+        <w:tc>
+          <w:tcPr>
+            <w:tcW w:w="0" w:type="auto"/>
+            <w:tcMar>
+              <w:top w:w="0" w:type="dxa"/>
+              <w:left w:w="108" w:type="dxa"/>
+              <w:bottom w:w="0" w:type="dxa"/>
+              <w:right w:w="108" w:type="dxa"/>
+            </w:tcMar>
+            <w:hideMark/>
+          </w:tcPr>
+          <w:p>
+            <w:pPr>
+              <w:spacing w:before="160"/>
+            </w:pPr>
+          </w:p>
+        </w:tc>
+        <w:tc>
+          <w:tcPr>
+            <w:tcW w:w="0" w:type="auto"/>
+            <w:tcMar>
+              <w:top w:w="0" w:type="dxa"/>
+              <w:left w:w="108" w:type="dxa"/>
+              <w:bottom w:w="0" w:type="dxa"/>
+              <w:right w:w="108" w:type="dxa"/>
+            </w:tcMar>
+            <w:hideMark/>
+          </w:tcPr>
+          <w:p>
+            <w:pPr>
+              <w:spacing w:before="160"/>
+            </w:pPr>
+            <w:r>
+              <w:t>AI Engine</w:t>
+            </w:r>
+          </w:p>
+        </w:tc>
+        <w:tc>
+          <w:tcPr>
+            <w:tcW w:w="0" w:type="auto"/>
+            <w:tcBorders>
+              <w:bottom w:val="single" w:sz="4" w:space="0" w:color="000000"/>
+            </w:tcBorders>
+            <w:tcMar>
+              <w:top w:w="0" w:type="dxa"/>
+              <w:left w:w="108" w:type="dxa"/>
+              <w:bottom w:w="0" w:type="dxa"/>
+              <w:right w:w="108" w:type="dxa"/>
+            </w:tcMar>
+            <w:hideMark/>
+          </w:tcPr>
+          <w:p>
+            <w:pPr>
+              <w:spacing w:before="160"/>
+            </w:pPr>
+            <w:r>
+              <w:t>ChatGPT</w:t>
+            </w:r>
+          </w:p>
+        </w:tc>
+      </w:tr>
+    </w:tbl>
+    <w:p>
+      <w:pPr>
+        <w:spacing w:before="160"/>
+      </w:pPr>
+      <w:r>
         <w:t xml:space="preserve">Prompt: </w:t>
       </w:r>
       <w:r>
-        <w:t>Create a basic structure of a login view using JavaFX. Don’t include handlers just include minimal text boxes and stuff</w:t>
-      </w:r>
+        <w:br/>
+        <w:t>*here’s my code*</w:t>
+      </w:r>
+    </w:p>
+    <w:p>
+      <w:pPr>
+        <w:spacing w:before="160"/>
+      </w:pPr>
+      <w:r>
+        <w:t>Give me a pane to fulfill the requirements for the set Seller Commission Pane. Don’t mess with anything else.</w:t>
+      </w:r>
+    </w:p>
+    <w:p>
+      <w:pPr>
+        <w:spacing w:before="160"/>
+      </w:pPr>
+    </w:p>
+    <w:tbl>
+      <w:tblPr>
+        <w:tblW w:w="0" w:type="auto"/>
+        <w:tblCellMar>
+          <w:top w:w="15" w:type="dxa"/>
+          <w:left w:w="15" w:type="dxa"/>
+          <w:bottom w:w="15" w:type="dxa"/>
+          <w:right w:w="15" w:type="dxa"/>
+        </w:tblCellMar>
+        <w:tblLook w:val="04A0" w:firstRow="1" w:lastRow="0" w:firstColumn="1" w:lastColumn="0" w:noHBand="0" w:noVBand="1"/>
+      </w:tblPr>
+      <w:tblGrid>
+        <w:gridCol w:w="640"/>
+        <w:gridCol w:w="802"/>
+        <w:gridCol w:w="1759"/>
+        <w:gridCol w:w="1258"/>
+      </w:tblGrid>
+      <w:tr>
+        <w:tc>
+          <w:tcPr>
+            <w:tcW w:w="0" w:type="auto"/>
+            <w:tcMar>
+              <w:top w:w="0" w:type="dxa"/>
+              <w:left w:w="108" w:type="dxa"/>
+              <w:bottom w:w="0" w:type="dxa"/>
+              <w:right w:w="108" w:type="dxa"/>
+            </w:tcMar>
+            <w:hideMark/>
+          </w:tcPr>
+          <w:p>
+            <w:pPr>
+              <w:spacing w:before="160"/>
+            </w:pPr>
+            <w:r>
+              <w:t>Date</w:t>
+            </w:r>
+          </w:p>
+        </w:tc>
+        <w:tc>
+          <w:tcPr>
+            <w:tcW w:w="0" w:type="auto"/>
+            <w:tcMar>
+              <w:top w:w="0" w:type="dxa"/>
+              <w:left w:w="108" w:type="dxa"/>
+              <w:bottom w:w="0" w:type="dxa"/>
+              <w:right w:w="108" w:type="dxa"/>
+            </w:tcMar>
+            <w:hideMark/>
+          </w:tcPr>
+          <w:p>
+            <w:pPr>
+              <w:spacing w:before="160"/>
+            </w:pPr>
+            <w:r>
+              <w:t>Oct 31</w:t>
+            </w:r>
+          </w:p>
+        </w:tc>
+        <w:tc>
+          <w:tcPr>
+            <w:tcW w:w="0" w:type="auto"/>
+            <w:tcMar>
+              <w:top w:w="0" w:type="dxa"/>
+              <w:left w:w="108" w:type="dxa"/>
+              <w:bottom w:w="0" w:type="dxa"/>
+              <w:right w:w="108" w:type="dxa"/>
+            </w:tcMar>
+            <w:hideMark/>
+          </w:tcPr>
+          <w:p>
+            <w:pPr>
+              <w:spacing w:before="160"/>
+            </w:pPr>
+            <w:r>
+              <w:t>Team Member(s)</w:t>
+            </w:r>
+          </w:p>
+        </w:tc>
+        <w:tc>
+          <w:tcPr>
+            <w:tcW w:w="0" w:type="auto"/>
+            <w:tcMar>
+              <w:top w:w="0" w:type="dxa"/>
+              <w:left w:w="108" w:type="dxa"/>
+              <w:bottom w:w="0" w:type="dxa"/>
+              <w:right w:w="108" w:type="dxa"/>
+            </w:tcMar>
+            <w:hideMark/>
+          </w:tcPr>
+          <w:p>
+            <w:pPr>
+              <w:spacing w:before="160"/>
+            </w:pPr>
+            <w:r>
+              <w:t>Wyatt Price</w:t>
+            </w:r>
+          </w:p>
+        </w:tc>
+      </w:tr>
+      <w:tr>
+        <w:tc>
+          <w:tcPr>
+            <w:tcW w:w="0" w:type="auto"/>
+            <w:tcMar>
+              <w:top w:w="0" w:type="dxa"/>
+              <w:left w:w="108" w:type="dxa"/>
+              <w:bottom w:w="0" w:type="dxa"/>
+              <w:right w:w="108" w:type="dxa"/>
+            </w:tcMar>
+            <w:hideMark/>
+          </w:tcPr>
+          <w:p>
+            <w:pPr>
+              <w:spacing w:before="160"/>
+            </w:pPr>
+          </w:p>
+        </w:tc>
+        <w:tc>
+          <w:tcPr>
+            <w:tcW w:w="0" w:type="auto"/>
+            <w:tcMar>
+              <w:top w:w="0" w:type="dxa"/>
+              <w:left w:w="108" w:type="dxa"/>
+              <w:bottom w:w="0" w:type="dxa"/>
+              <w:right w:w="108" w:type="dxa"/>
+            </w:tcMar>
+            <w:hideMark/>
+          </w:tcPr>
+          <w:p>
+            <w:pPr>
+              <w:spacing w:before="160"/>
+            </w:pPr>
+          </w:p>
+        </w:tc>
+        <w:tc>
+          <w:tcPr>
+            <w:tcW w:w="0" w:type="auto"/>
+            <w:tcMar>
+              <w:top w:w="0" w:type="dxa"/>
+              <w:left w:w="108" w:type="dxa"/>
+              <w:bottom w:w="0" w:type="dxa"/>
+              <w:right w:w="108" w:type="dxa"/>
+            </w:tcMar>
+            <w:hideMark/>
+          </w:tcPr>
+          <w:p>
+            <w:pPr>
+              <w:spacing w:before="160"/>
+            </w:pPr>
+            <w:r>
+              <w:t>AI Engine</w:t>
+            </w:r>
+          </w:p>
+        </w:tc>
+        <w:tc>
+          <w:tcPr>
+            <w:tcW w:w="0" w:type="auto"/>
+            <w:tcBorders>
+              <w:bottom w:val="single" w:sz="4" w:space="0" w:color="000000"/>
+            </w:tcBorders>
+            <w:tcMar>
+              <w:top w:w="0" w:type="dxa"/>
+              <w:left w:w="108" w:type="dxa"/>
+              <w:bottom w:w="0" w:type="dxa"/>
+              <w:right w:w="108" w:type="dxa"/>
+            </w:tcMar>
+            <w:hideMark/>
+          </w:tcPr>
+          <w:p>
+            <w:pPr>
+              <w:spacing w:before="160"/>
+            </w:pPr>
+            <w:r>
+              <w:t>ChatGPT</w:t>
+            </w:r>
+          </w:p>
+        </w:tc>
+      </w:tr>
+    </w:tbl>
+    <w:p>
+      <w:pPr>
+        <w:spacing w:before="160"/>
+      </w:pPr>
+      <w:r>
+        <w:t>Prompt: </w:t>
+      </w:r>
+    </w:p>
+    <w:p>
+      <w:pPr>
+        <w:spacing w:before="160"/>
+      </w:pPr>
+      <w:r>
+        <w:lastRenderedPageBreak/>
+        <w:t>*here’s my code*</w:t>
+      </w:r>
+    </w:p>
+    <w:p>
+      <w:pPr>
+        <w:spacing w:before="160"/>
+      </w:pPr>
+      <w:r>
+        <w:t>I need three different views, one for each type of user, seller, buyer, and AS. They can only view certain things *gave project requirements*, make the necessary changes for each appropriate view, and add placeholders for other user stories.</w:t>
+      </w:r>
+    </w:p>
+    <w:p>
+      <w:pPr>
+        <w:spacing w:before="160"/>
+      </w:pPr>
+    </w:p>
+    <w:tbl>
+      <w:tblPr>
+        <w:tblW w:w="0" w:type="auto"/>
+        <w:tblCellMar>
+          <w:top w:w="15" w:type="dxa"/>
+          <w:left w:w="15" w:type="dxa"/>
+          <w:bottom w:w="15" w:type="dxa"/>
+          <w:right w:w="15" w:type="dxa"/>
+        </w:tblCellMar>
+        <w:tblLook w:val="04A0" w:firstRow="1" w:lastRow="0" w:firstColumn="1" w:lastColumn="0" w:noHBand="0" w:noVBand="1"/>
+      </w:tblPr>
+      <w:tblGrid>
+        <w:gridCol w:w="640"/>
+        <w:gridCol w:w="802"/>
+        <w:gridCol w:w="1759"/>
+        <w:gridCol w:w="1258"/>
+      </w:tblGrid>
+      <w:tr>
+        <w:tc>
+          <w:tcPr>
+            <w:tcW w:w="0" w:type="auto"/>
+            <w:tcMar>
+              <w:top w:w="0" w:type="dxa"/>
+              <w:left w:w="108" w:type="dxa"/>
+              <w:bottom w:w="0" w:type="dxa"/>
+              <w:right w:w="108" w:type="dxa"/>
+            </w:tcMar>
+            <w:hideMark/>
+          </w:tcPr>
+          <w:p>
+            <w:pPr>
+              <w:spacing w:before="160"/>
+            </w:pPr>
+            <w:r>
+              <w:t>Date</w:t>
+            </w:r>
+          </w:p>
+        </w:tc>
+        <w:tc>
+          <w:tcPr>
+            <w:tcW w:w="0" w:type="auto"/>
+            <w:tcMar>
+              <w:top w:w="0" w:type="dxa"/>
+              <w:left w:w="108" w:type="dxa"/>
+              <w:bottom w:w="0" w:type="dxa"/>
+              <w:right w:w="108" w:type="dxa"/>
+            </w:tcMar>
+            <w:hideMark/>
+          </w:tcPr>
+          <w:p>
+            <w:pPr>
+              <w:spacing w:before="160"/>
+            </w:pPr>
+            <w:r>
+              <w:t>Oct 31</w:t>
+            </w:r>
+          </w:p>
+        </w:tc>
+        <w:tc>
+          <w:tcPr>
+            <w:tcW w:w="0" w:type="auto"/>
+            <w:tcMar>
+              <w:top w:w="0" w:type="dxa"/>
+              <w:left w:w="108" w:type="dxa"/>
+              <w:bottom w:w="0" w:type="dxa"/>
+              <w:right w:w="108" w:type="dxa"/>
+            </w:tcMar>
+            <w:hideMark/>
+          </w:tcPr>
+          <w:p>
+            <w:pPr>
+              <w:spacing w:before="160"/>
+            </w:pPr>
+            <w:r>
+              <w:t>Team Member(s)</w:t>
+            </w:r>
+          </w:p>
+        </w:tc>
+        <w:tc>
+          <w:tcPr>
+            <w:tcW w:w="0" w:type="auto"/>
+            <w:tcMar>
+              <w:top w:w="0" w:type="dxa"/>
+              <w:left w:w="108" w:type="dxa"/>
+              <w:bottom w:w="0" w:type="dxa"/>
+              <w:right w:w="108" w:type="dxa"/>
+            </w:tcMar>
+            <w:hideMark/>
+          </w:tcPr>
+          <w:p>
+            <w:pPr>
+              <w:spacing w:before="160"/>
+            </w:pPr>
+            <w:r>
+              <w:t>Wyatt Price</w:t>
+            </w:r>
+          </w:p>
+        </w:tc>
+      </w:tr>
+      <w:tr>
+        <w:tc>
+          <w:tcPr>
+            <w:tcW w:w="0" w:type="auto"/>
+            <w:tcMar>
+              <w:top w:w="0" w:type="dxa"/>
+              <w:left w:w="108" w:type="dxa"/>
+              <w:bottom w:w="0" w:type="dxa"/>
+              <w:right w:w="108" w:type="dxa"/>
+            </w:tcMar>
+            <w:hideMark/>
+          </w:tcPr>
+          <w:p>
+            <w:pPr>
+              <w:spacing w:before="160"/>
+            </w:pPr>
+          </w:p>
+        </w:tc>
+        <w:tc>
+          <w:tcPr>
+            <w:tcW w:w="0" w:type="auto"/>
+            <w:tcMar>
+              <w:top w:w="0" w:type="dxa"/>
+              <w:left w:w="108" w:type="dxa"/>
+              <w:bottom w:w="0" w:type="dxa"/>
+              <w:right w:w="108" w:type="dxa"/>
+            </w:tcMar>
+            <w:hideMark/>
+          </w:tcPr>
+          <w:p>
+            <w:pPr>
+              <w:spacing w:before="160"/>
+            </w:pPr>
+          </w:p>
+        </w:tc>
+        <w:tc>
+          <w:tcPr>
+            <w:tcW w:w="0" w:type="auto"/>
+            <w:tcMar>
+              <w:top w:w="0" w:type="dxa"/>
+              <w:left w:w="108" w:type="dxa"/>
+              <w:bottom w:w="0" w:type="dxa"/>
+              <w:right w:w="108" w:type="dxa"/>
+            </w:tcMar>
+            <w:hideMark/>
+          </w:tcPr>
+          <w:p>
+            <w:pPr>
+              <w:spacing w:before="160"/>
+            </w:pPr>
+            <w:r>
+              <w:t>AI Engine</w:t>
+            </w:r>
+          </w:p>
+        </w:tc>
+        <w:tc>
+          <w:tcPr>
+            <w:tcW w:w="0" w:type="auto"/>
+            <w:tcBorders>
+              <w:bottom w:val="single" w:sz="4" w:space="0" w:color="000000"/>
+            </w:tcBorders>
+            <w:tcMar>
+              <w:top w:w="0" w:type="dxa"/>
+              <w:left w:w="108" w:type="dxa"/>
+              <w:bottom w:w="0" w:type="dxa"/>
+              <w:right w:w="108" w:type="dxa"/>
+            </w:tcMar>
+            <w:hideMark/>
+          </w:tcPr>
+          <w:p>
+            <w:pPr>
+              <w:spacing w:before="160"/>
+            </w:pPr>
+            <w:r>
+              <w:t>ChatGPT</w:t>
+            </w:r>
+          </w:p>
+        </w:tc>
+      </w:tr>
+    </w:tbl>
+    <w:p>
+      <w:pPr>
+        <w:spacing w:before="160"/>
+      </w:pPr>
+      <w:r>
+        <w:t>Prompt: </w:t>
+      </w:r>
+    </w:p>
+    <w:p>
+      <w:pPr>
+        <w:spacing w:before="160"/>
+      </w:pPr>
+      <w:r>
+        <w:t>*here’s my code*</w:t>
+      </w:r>
+    </w:p>
+    <w:p>
+      <w:pPr>
+        <w:spacing w:before="160"/>
+      </w:pPr>
+      <w:r>
+        <w:t>I need to do the show auctions user story. Make the changes to show this on the buyer pane. </w:t>
+      </w:r>
+    </w:p>
+    <w:p>
+      <w:pPr>
+        <w:spacing w:before="160"/>
+      </w:pPr>
+    </w:p>
+    <w:tbl>
+      <w:tblPr>
+        <w:tblW w:w="0" w:type="auto"/>
+        <w:tblCellMar>
+          <w:top w:w="15" w:type="dxa"/>
+          <w:left w:w="15" w:type="dxa"/>
+          <w:bottom w:w="15" w:type="dxa"/>
+          <w:right w:w="15" w:type="dxa"/>
+        </w:tblCellMar>
+        <w:tblLook w:val="04A0" w:firstRow="1" w:lastRow="0" w:firstColumn="1" w:lastColumn="0" w:noHBand="0" w:noVBand="1"/>
+      </w:tblPr>
+      <w:tblGrid>
+        <w:gridCol w:w="640"/>
+        <w:gridCol w:w="802"/>
+        <w:gridCol w:w="1759"/>
+        <w:gridCol w:w="1258"/>
+      </w:tblGrid>
+      <w:tr>
+        <w:tc>
+          <w:tcPr>
+            <w:tcW w:w="0" w:type="auto"/>
+            <w:tcMar>
+              <w:top w:w="0" w:type="dxa"/>
+              <w:left w:w="108" w:type="dxa"/>
+              <w:bottom w:w="0" w:type="dxa"/>
+              <w:right w:w="108" w:type="dxa"/>
+            </w:tcMar>
+            <w:hideMark/>
+          </w:tcPr>
+          <w:p>
+            <w:pPr>
+              <w:spacing w:before="160"/>
+            </w:pPr>
+            <w:r>
+              <w:t>Date</w:t>
+            </w:r>
+          </w:p>
+        </w:tc>
+        <w:tc>
+          <w:tcPr>
+            <w:tcW w:w="0" w:type="auto"/>
+            <w:tcMar>
+              <w:top w:w="0" w:type="dxa"/>
+              <w:left w:w="108" w:type="dxa"/>
+              <w:bottom w:w="0" w:type="dxa"/>
+              <w:right w:w="108" w:type="dxa"/>
+            </w:tcMar>
+            <w:hideMark/>
+          </w:tcPr>
+          <w:p>
+            <w:pPr>
+              <w:spacing w:before="160"/>
+            </w:pPr>
+            <w:r>
+              <w:t>Oct 31</w:t>
+            </w:r>
+          </w:p>
+        </w:tc>
+        <w:tc>
+          <w:tcPr>
+            <w:tcW w:w="0" w:type="auto"/>
+            <w:tcMar>
+              <w:top w:w="0" w:type="dxa"/>
+              <w:left w:w="108" w:type="dxa"/>
+              <w:bottom w:w="0" w:type="dxa"/>
+              <w:right w:w="108" w:type="dxa"/>
+            </w:tcMar>
+            <w:hideMark/>
+          </w:tcPr>
+          <w:p>
+            <w:pPr>
+              <w:spacing w:before="160"/>
+            </w:pPr>
+            <w:r>
+              <w:t>Team Member(s)</w:t>
+            </w:r>
+          </w:p>
+        </w:tc>
+        <w:tc>
+          <w:tcPr>
+            <w:tcW w:w="0" w:type="auto"/>
+            <w:tcMar>
+              <w:top w:w="0" w:type="dxa"/>
+              <w:left w:w="108" w:type="dxa"/>
+              <w:bottom w:w="0" w:type="dxa"/>
+              <w:right w:w="108" w:type="dxa"/>
+            </w:tcMar>
+            <w:hideMark/>
+          </w:tcPr>
+          <w:p>
+            <w:pPr>
+              <w:spacing w:before="160"/>
+            </w:pPr>
+            <w:r>
+              <w:t>Wyatt Price</w:t>
+            </w:r>
+          </w:p>
+        </w:tc>
+      </w:tr>
+      <w:tr>
+        <w:tc>
+          <w:tcPr>
+            <w:tcW w:w="0" w:type="auto"/>
+            <w:tcMar>
+              <w:top w:w="0" w:type="dxa"/>
+              <w:left w:w="108" w:type="dxa"/>
+              <w:bottom w:w="0" w:type="dxa"/>
+              <w:right w:w="108" w:type="dxa"/>
+            </w:tcMar>
+            <w:hideMark/>
+          </w:tcPr>
+          <w:p>
+            <w:pPr>
+              <w:spacing w:before="160"/>
+            </w:pPr>
+          </w:p>
+        </w:tc>
+        <w:tc>
+          <w:tcPr>
+            <w:tcW w:w="0" w:type="auto"/>
+            <w:tcMar>
+              <w:top w:w="0" w:type="dxa"/>
+              <w:left w:w="108" w:type="dxa"/>
+              <w:bottom w:w="0" w:type="dxa"/>
+              <w:right w:w="108" w:type="dxa"/>
+            </w:tcMar>
+            <w:hideMark/>
+          </w:tcPr>
+          <w:p>
+            <w:pPr>
+              <w:spacing w:before="160"/>
+            </w:pPr>
+          </w:p>
+        </w:tc>
+        <w:tc>
+          <w:tcPr>
+            <w:tcW w:w="0" w:type="auto"/>
+            <w:tcMar>
+              <w:top w:w="0" w:type="dxa"/>
+              <w:left w:w="108" w:type="dxa"/>
+              <w:bottom w:w="0" w:type="dxa"/>
+              <w:right w:w="108" w:type="dxa"/>
+            </w:tcMar>
+            <w:hideMark/>
+          </w:tcPr>
+          <w:p>
+            <w:pPr>
+              <w:spacing w:before="160"/>
+            </w:pPr>
+            <w:r>
+              <w:t>AI Engine</w:t>
+            </w:r>
+          </w:p>
+        </w:tc>
+        <w:tc>
+          <w:tcPr>
+            <w:tcW w:w="0" w:type="auto"/>
+            <w:tcBorders>
+              <w:bottom w:val="single" w:sz="4" w:space="0" w:color="000000"/>
+            </w:tcBorders>
+            <w:tcMar>
+              <w:top w:w="0" w:type="dxa"/>
+              <w:left w:w="108" w:type="dxa"/>
+              <w:bottom w:w="0" w:type="dxa"/>
+              <w:right w:w="108" w:type="dxa"/>
+            </w:tcMar>
+            <w:hideMark/>
+          </w:tcPr>
+          <w:p>
+            <w:pPr>
+              <w:spacing w:before="160"/>
+            </w:pPr>
+            <w:r>
+              <w:t>ChatGPT</w:t>
+            </w:r>
+          </w:p>
+        </w:tc>
+      </w:tr>
+    </w:tbl>
+    <w:p>
+      <w:pPr>
+        <w:spacing w:before="160"/>
+      </w:pPr>
+      <w:r>
+        <w:t>Prompt: </w:t>
+      </w:r>
+    </w:p>
+    <w:p>
+      <w:pPr>
+        <w:spacing w:before="160"/>
+      </w:pPr>
+      <w:r>
+        <w:t>*here’s my code*</w:t>
+      </w:r>
+    </w:p>
+    <w:p>
+      <w:pPr>
+        <w:spacing w:before="160"/>
+      </w:pPr>
+      <w:r>
+        <w:t>I want the active auctions to each have a border around them, and make the “active auctions” text bold.</w:t>
+      </w:r>
+    </w:p>
+    <w:p>
+      <w:pPr>
+        <w:spacing w:before="160"/>
+      </w:pPr>
+      <w:r>
+        <w:br/>
+      </w:r>
+    </w:p>
+    <w:tbl>
+      <w:tblPr>
+        <w:tblW w:w="0" w:type="auto"/>
+        <w:tblCellMar>
+          <w:top w:w="15" w:type="dxa"/>
+          <w:left w:w="15" w:type="dxa"/>
+          <w:bottom w:w="15" w:type="dxa"/>
+          <w:right w:w="15" w:type="dxa"/>
+        </w:tblCellMar>
+        <w:tblLook w:val="04A0" w:firstRow="1" w:lastRow="0" w:firstColumn="1" w:lastColumn="0" w:noHBand="0" w:noVBand="1"/>
+      </w:tblPr>
+      <w:tblGrid>
+        <w:gridCol w:w="640"/>
+        <w:gridCol w:w="1055"/>
+        <w:gridCol w:w="1759"/>
+        <w:gridCol w:w="1258"/>
+      </w:tblGrid>
+      <w:tr>
+        <w:tc>
+          <w:tcPr>
+            <w:tcW w:w="0" w:type="auto"/>
+            <w:tcMar>
+              <w:top w:w="0" w:type="dxa"/>
+              <w:left w:w="108" w:type="dxa"/>
+              <w:bottom w:w="0" w:type="dxa"/>
+              <w:right w:w="108" w:type="dxa"/>
+            </w:tcMar>
+            <w:hideMark/>
+          </w:tcPr>
+          <w:p>
+            <w:pPr>
+              <w:spacing w:before="160"/>
+            </w:pPr>
+            <w:r>
+              <w:t>Date</w:t>
+            </w:r>
+          </w:p>
+        </w:tc>
+        <w:tc>
+          <w:tcPr>
+            <w:tcW w:w="0" w:type="auto"/>
+            <w:tcMar>
+              <w:top w:w="0" w:type="dxa"/>
+              <w:left w:w="108" w:type="dxa"/>
+              <w:bottom w:w="0" w:type="dxa"/>
+              <w:right w:w="108" w:type="dxa"/>
+            </w:tcMar>
+            <w:hideMark/>
+          </w:tcPr>
+          <w:p>
+            <w:pPr>
+              <w:spacing w:before="160"/>
+            </w:pPr>
+            <w:r>
+              <w:t>11/13/24</w:t>
+            </w:r>
+          </w:p>
+        </w:tc>
+        <w:tc>
+          <w:tcPr>
+            <w:tcW w:w="0" w:type="auto"/>
+            <w:tcMar>
+              <w:top w:w="0" w:type="dxa"/>
+              <w:left w:w="108" w:type="dxa"/>
+              <w:bottom w:w="0" w:type="dxa"/>
+              <w:right w:w="108" w:type="dxa"/>
+            </w:tcMar>
+            <w:hideMark/>
+          </w:tcPr>
+          <w:p>
+            <w:pPr>
+              <w:spacing w:before="160"/>
+            </w:pPr>
+            <w:r>
+              <w:t>Team Member(s)</w:t>
+            </w:r>
+          </w:p>
+        </w:tc>
+        <w:tc>
+          <w:tcPr>
+            <w:tcW w:w="0" w:type="auto"/>
+            <w:tcMar>
+              <w:top w:w="0" w:type="dxa"/>
+              <w:left w:w="108" w:type="dxa"/>
+              <w:bottom w:w="0" w:type="dxa"/>
+              <w:right w:w="108" w:type="dxa"/>
+            </w:tcMar>
+            <w:hideMark/>
+          </w:tcPr>
+          <w:p>
+            <w:pPr>
+              <w:spacing w:before="160"/>
+            </w:pPr>
+            <w:r>
+              <w:t>Wyatt Price</w:t>
+            </w:r>
+          </w:p>
+        </w:tc>
+      </w:tr>
+      <w:tr>
+        <w:tc>
+          <w:tcPr>
+            <w:tcW w:w="0" w:type="auto"/>
+            <w:tcMar>
+              <w:top w:w="0" w:type="dxa"/>
+              <w:left w:w="108" w:type="dxa"/>
+              <w:bottom w:w="0" w:type="dxa"/>
+              <w:right w:w="108" w:type="dxa"/>
+            </w:tcMar>
+            <w:hideMark/>
+          </w:tcPr>
+          <w:p>
+            <w:pPr>
+              <w:spacing w:before="160"/>
+            </w:pPr>
+          </w:p>
+        </w:tc>
+        <w:tc>
+          <w:tcPr>
+            <w:tcW w:w="0" w:type="auto"/>
+            <w:tcMar>
+              <w:top w:w="0" w:type="dxa"/>
+              <w:left w:w="108" w:type="dxa"/>
+              <w:bottom w:w="0" w:type="dxa"/>
+              <w:right w:w="108" w:type="dxa"/>
+            </w:tcMar>
+            <w:hideMark/>
+          </w:tcPr>
+          <w:p>
+            <w:pPr>
+              <w:spacing w:before="160"/>
+            </w:pPr>
+          </w:p>
+        </w:tc>
+        <w:tc>
+          <w:tcPr>
+            <w:tcW w:w="0" w:type="auto"/>
+            <w:tcMar>
+              <w:top w:w="0" w:type="dxa"/>
+              <w:left w:w="108" w:type="dxa"/>
+              <w:bottom w:w="0" w:type="dxa"/>
+              <w:right w:w="108" w:type="dxa"/>
+            </w:tcMar>
+            <w:hideMark/>
+          </w:tcPr>
+          <w:p>
+            <w:pPr>
+              <w:spacing w:before="160"/>
+            </w:pPr>
+            <w:r>
+              <w:t>AI Engine</w:t>
+            </w:r>
+          </w:p>
+        </w:tc>
+        <w:tc>
+          <w:tcPr>
+            <w:tcW w:w="0" w:type="auto"/>
+            <w:tcBorders>
+              <w:bottom w:val="single" w:sz="4" w:space="0" w:color="000000"/>
+            </w:tcBorders>
+            <w:tcMar>
+              <w:top w:w="0" w:type="dxa"/>
+              <w:left w:w="108" w:type="dxa"/>
+              <w:bottom w:w="0" w:type="dxa"/>
+              <w:right w:w="108" w:type="dxa"/>
+            </w:tcMar>
+            <w:hideMark/>
+          </w:tcPr>
+          <w:p>
+            <w:pPr>
+              <w:spacing w:before="160"/>
+            </w:pPr>
+            <w:r>
+              <w:t>ChatGPT</w:t>
+            </w:r>
+          </w:p>
+        </w:tc>
+      </w:tr>
+    </w:tbl>
+    <w:p>
+      <w:pPr>
+        <w:spacing w:before="160"/>
+      </w:pPr>
+      <w:r>
+        <w:t>Prompt: </w:t>
+      </w:r>
+    </w:p>
+    <w:p>
+      <w:pPr>
+        <w:spacing w:before="160"/>
+      </w:pPr>
+      <w:proofErr w:type="spellStart"/>
+      <w:r>
+        <w:rPr>
+          <w:i/>
+          <w:iCs/>
+        </w:rPr>
+        <w:t>Heres</w:t>
+      </w:r>
+      <w:proofErr w:type="spellEnd"/>
+      <w:r>
+        <w:rPr>
+          <w:i/>
+          <w:iCs/>
+        </w:rPr>
+        <w:t xml:space="preserve"> my SA class</w:t>
+      </w:r>
+    </w:p>
+    <w:p>
+      <w:pPr>
+        <w:spacing w:before="160"/>
+      </w:pPr>
+      <w:r>
+        <w:t>Can you write JUnit tests to validate all the methods in this code, aside from getters and setters?</w:t>
+      </w:r>
+    </w:p>
+    <w:p>
+      <w:pPr>
+        <w:spacing w:before="160"/>
+      </w:pPr>
+    </w:p>
+    <w:tbl>
+      <w:tblPr>
+        <w:tblW w:w="0" w:type="auto"/>
+        <w:tblCellMar>
+          <w:top w:w="15" w:type="dxa"/>
+          <w:left w:w="15" w:type="dxa"/>
+          <w:bottom w:w="15" w:type="dxa"/>
+          <w:right w:w="15" w:type="dxa"/>
+        </w:tblCellMar>
+        <w:tblLook w:val="04A0" w:firstRow="1" w:lastRow="0" w:firstColumn="1" w:lastColumn="0" w:noHBand="0" w:noVBand="1"/>
+      </w:tblPr>
+      <w:tblGrid>
+        <w:gridCol w:w="640"/>
+        <w:gridCol w:w="1055"/>
+        <w:gridCol w:w="1759"/>
+        <w:gridCol w:w="1258"/>
+      </w:tblGrid>
+      <w:tr>
+        <w:tc>
+          <w:tcPr>
+            <w:tcW w:w="0" w:type="auto"/>
+            <w:tcMar>
+              <w:top w:w="0" w:type="dxa"/>
+              <w:left w:w="108" w:type="dxa"/>
+              <w:bottom w:w="0" w:type="dxa"/>
+              <w:right w:w="108" w:type="dxa"/>
+            </w:tcMar>
+            <w:hideMark/>
+          </w:tcPr>
+          <w:p>
+            <w:pPr>
+              <w:spacing w:before="160"/>
+            </w:pPr>
+            <w:r>
+              <w:t>Date</w:t>
+            </w:r>
+          </w:p>
+        </w:tc>
+        <w:tc>
+          <w:tcPr>
+            <w:tcW w:w="0" w:type="auto"/>
+            <w:tcMar>
+              <w:top w:w="0" w:type="dxa"/>
+              <w:left w:w="108" w:type="dxa"/>
+              <w:bottom w:w="0" w:type="dxa"/>
+              <w:right w:w="108" w:type="dxa"/>
+            </w:tcMar>
+            <w:hideMark/>
+          </w:tcPr>
+          <w:p>
+            <w:pPr>
+              <w:spacing w:before="160"/>
+            </w:pPr>
+            <w:r>
+              <w:t>11/21/24</w:t>
+            </w:r>
+          </w:p>
+        </w:tc>
+        <w:tc>
+          <w:tcPr>
+            <w:tcW w:w="0" w:type="auto"/>
+            <w:tcMar>
+              <w:top w:w="0" w:type="dxa"/>
+              <w:left w:w="108" w:type="dxa"/>
+              <w:bottom w:w="0" w:type="dxa"/>
+              <w:right w:w="108" w:type="dxa"/>
+            </w:tcMar>
+            <w:hideMark/>
+          </w:tcPr>
+          <w:p>
+            <w:pPr>
+              <w:spacing w:before="160"/>
+            </w:pPr>
+            <w:r>
+              <w:t>Team Member(s)</w:t>
+            </w:r>
+          </w:p>
+        </w:tc>
+        <w:tc>
+          <w:tcPr>
+            <w:tcW w:w="0" w:type="auto"/>
+            <w:tcMar>
+              <w:top w:w="0" w:type="dxa"/>
+              <w:left w:w="108" w:type="dxa"/>
+              <w:bottom w:w="0" w:type="dxa"/>
+              <w:right w:w="108" w:type="dxa"/>
+            </w:tcMar>
+            <w:hideMark/>
+          </w:tcPr>
+          <w:p>
+            <w:pPr>
+              <w:spacing w:before="160"/>
+            </w:pPr>
+            <w:r>
+              <w:t>Wyatt Price</w:t>
+            </w:r>
+          </w:p>
+        </w:tc>
+      </w:tr>
+      <w:tr>
+        <w:tc>
+          <w:tcPr>
+            <w:tcW w:w="0" w:type="auto"/>
+            <w:tcMar>
+              <w:top w:w="0" w:type="dxa"/>
+              <w:left w:w="108" w:type="dxa"/>
+              <w:bottom w:w="0" w:type="dxa"/>
+              <w:right w:w="108" w:type="dxa"/>
+            </w:tcMar>
+            <w:hideMark/>
+          </w:tcPr>
+          <w:p>
+            <w:pPr>
+              <w:spacing w:before="160"/>
+            </w:pPr>
+          </w:p>
+        </w:tc>
+        <w:tc>
+          <w:tcPr>
+            <w:tcW w:w="0" w:type="auto"/>
+            <w:tcMar>
+              <w:top w:w="0" w:type="dxa"/>
+              <w:left w:w="108" w:type="dxa"/>
+              <w:bottom w:w="0" w:type="dxa"/>
+              <w:right w:w="108" w:type="dxa"/>
+            </w:tcMar>
+            <w:hideMark/>
+          </w:tcPr>
+          <w:p>
+            <w:pPr>
+              <w:spacing w:before="160"/>
+            </w:pPr>
+          </w:p>
+        </w:tc>
+        <w:tc>
+          <w:tcPr>
+            <w:tcW w:w="0" w:type="auto"/>
+            <w:tcMar>
+              <w:top w:w="0" w:type="dxa"/>
+              <w:left w:w="108" w:type="dxa"/>
+              <w:bottom w:w="0" w:type="dxa"/>
+              <w:right w:w="108" w:type="dxa"/>
+            </w:tcMar>
+            <w:hideMark/>
+          </w:tcPr>
+          <w:p>
+            <w:pPr>
+              <w:spacing w:before="160"/>
+            </w:pPr>
+            <w:r>
+              <w:t>AI Engine</w:t>
+            </w:r>
+          </w:p>
+        </w:tc>
+        <w:tc>
+          <w:tcPr>
+            <w:tcW w:w="0" w:type="auto"/>
+            <w:tcBorders>
+              <w:bottom w:val="single" w:sz="4" w:space="0" w:color="000000"/>
+            </w:tcBorders>
+            <w:tcMar>
+              <w:top w:w="0" w:type="dxa"/>
+              <w:left w:w="108" w:type="dxa"/>
+              <w:bottom w:w="0" w:type="dxa"/>
+              <w:right w:w="108" w:type="dxa"/>
+            </w:tcMar>
+            <w:hideMark/>
+          </w:tcPr>
+          <w:p>
+            <w:pPr>
+              <w:spacing w:before="160"/>
+            </w:pPr>
+            <w:r>
+              <w:t>ChatGPT</w:t>
+            </w:r>
+          </w:p>
+        </w:tc>
+      </w:tr>
+    </w:tbl>
+    <w:p>
+      <w:pPr>
+        <w:spacing w:before="160"/>
+      </w:pPr>
+      <w:r>
+        <w:t>Prompt: *</w:t>
+      </w:r>
+      <w:proofErr w:type="spellStart"/>
+      <w:r>
+        <w:t>Heres</w:t>
+      </w:r>
+      <w:proofErr w:type="spellEnd"/>
+      <w:r>
+        <w:t xml:space="preserve"> two methods </w:t>
+      </w:r>
+      <w:proofErr w:type="spellStart"/>
+      <w:r>
+        <w:t>setBuyerPremium</w:t>
+      </w:r>
+      <w:proofErr w:type="spellEnd"/>
+      <w:r>
+        <w:t xml:space="preserve"> and </w:t>
+      </w:r>
+      <w:proofErr w:type="spellStart"/>
+      <w:r>
+        <w:t>setSellerCommission</w:t>
+      </w:r>
+      <w:proofErr w:type="spellEnd"/>
+      <w:r>
+        <w:t>*</w:t>
+      </w:r>
+    </w:p>
+    <w:p>
+      <w:pPr>
+        <w:spacing w:before="160"/>
+      </w:pPr>
+      <w:r>
+        <w:t>Can you write Junit test cases for these two methods?</w:t>
+      </w:r>
+    </w:p>
+    <w:p>
+      <w:pPr>
+        <w:spacing w:before="160"/>
+      </w:pPr>
+      <w:r>
+        <w:br/>
+      </w:r>
+    </w:p>
+    <w:tbl>
+      <w:tblPr>
+        <w:tblW w:w="0" w:type="auto"/>
+        <w:tblCellMar>
+          <w:top w:w="15" w:type="dxa"/>
+          <w:left w:w="15" w:type="dxa"/>
+          <w:bottom w:w="15" w:type="dxa"/>
+          <w:right w:w="15" w:type="dxa"/>
+        </w:tblCellMar>
+        <w:tblLook w:val="04A0" w:firstRow="1" w:lastRow="0" w:firstColumn="1" w:lastColumn="0" w:noHBand="0" w:noVBand="1"/>
+      </w:tblPr>
+      <w:tblGrid>
+        <w:gridCol w:w="640"/>
+        <w:gridCol w:w="944"/>
+        <w:gridCol w:w="1759"/>
+        <w:gridCol w:w="1258"/>
+      </w:tblGrid>
+      <w:tr>
+        <w:tc>
+          <w:tcPr>
+            <w:tcW w:w="0" w:type="auto"/>
+            <w:tcMar>
+              <w:top w:w="0" w:type="dxa"/>
+              <w:left w:w="108" w:type="dxa"/>
+              <w:bottom w:w="0" w:type="dxa"/>
+              <w:right w:w="108" w:type="dxa"/>
+            </w:tcMar>
+            <w:hideMark/>
+          </w:tcPr>
+          <w:p>
+            <w:pPr>
+              <w:spacing w:before="160"/>
+            </w:pPr>
+            <w:r>
+              <w:lastRenderedPageBreak/>
+              <w:t>Date</w:t>
+            </w:r>
+          </w:p>
+        </w:tc>
+        <w:tc>
+          <w:tcPr>
+            <w:tcW w:w="0" w:type="auto"/>
+            <w:tcMar>
+              <w:top w:w="0" w:type="dxa"/>
+              <w:left w:w="108" w:type="dxa"/>
+              <w:bottom w:w="0" w:type="dxa"/>
+              <w:right w:w="108" w:type="dxa"/>
+            </w:tcMar>
+            <w:hideMark/>
+          </w:tcPr>
+          <w:p>
+            <w:pPr>
+              <w:spacing w:before="160"/>
+            </w:pPr>
+            <w:r>
+              <w:t>12/2/24</w:t>
+            </w:r>
+          </w:p>
+        </w:tc>
+        <w:tc>
+          <w:tcPr>
+            <w:tcW w:w="0" w:type="auto"/>
+            <w:tcMar>
+              <w:top w:w="0" w:type="dxa"/>
+              <w:left w:w="108" w:type="dxa"/>
+              <w:bottom w:w="0" w:type="dxa"/>
+              <w:right w:w="108" w:type="dxa"/>
+            </w:tcMar>
+            <w:hideMark/>
+          </w:tcPr>
+          <w:p>
+            <w:pPr>
+              <w:spacing w:before="160"/>
+            </w:pPr>
+            <w:r>
+              <w:t>Team Member(s)</w:t>
+            </w:r>
+          </w:p>
+        </w:tc>
+        <w:tc>
+          <w:tcPr>
+            <w:tcW w:w="0" w:type="auto"/>
+            <w:tcMar>
+              <w:top w:w="0" w:type="dxa"/>
+              <w:left w:w="108" w:type="dxa"/>
+              <w:bottom w:w="0" w:type="dxa"/>
+              <w:right w:w="108" w:type="dxa"/>
+            </w:tcMar>
+            <w:hideMark/>
+          </w:tcPr>
+          <w:p>
+            <w:pPr>
+              <w:spacing w:before="160"/>
+            </w:pPr>
+            <w:r>
+              <w:t>Wyatt Price</w:t>
+            </w:r>
+          </w:p>
+        </w:tc>
+      </w:tr>
+      <w:tr>
+        <w:tc>
+          <w:tcPr>
+            <w:tcW w:w="0" w:type="auto"/>
+            <w:tcMar>
+              <w:top w:w="0" w:type="dxa"/>
+              <w:left w:w="108" w:type="dxa"/>
+              <w:bottom w:w="0" w:type="dxa"/>
+              <w:right w:w="108" w:type="dxa"/>
+            </w:tcMar>
+            <w:hideMark/>
+          </w:tcPr>
+          <w:p>
+            <w:pPr>
+              <w:spacing w:before="160"/>
+            </w:pPr>
+          </w:p>
+        </w:tc>
+        <w:tc>
+          <w:tcPr>
+            <w:tcW w:w="0" w:type="auto"/>
+            <w:tcMar>
+              <w:top w:w="0" w:type="dxa"/>
+              <w:left w:w="108" w:type="dxa"/>
+              <w:bottom w:w="0" w:type="dxa"/>
+              <w:right w:w="108" w:type="dxa"/>
+            </w:tcMar>
+            <w:hideMark/>
+          </w:tcPr>
+          <w:p>
+            <w:pPr>
+              <w:spacing w:before="160"/>
+            </w:pPr>
+          </w:p>
+        </w:tc>
+        <w:tc>
+          <w:tcPr>
+            <w:tcW w:w="0" w:type="auto"/>
+            <w:tcMar>
+              <w:top w:w="0" w:type="dxa"/>
+              <w:left w:w="108" w:type="dxa"/>
+              <w:bottom w:w="0" w:type="dxa"/>
+              <w:right w:w="108" w:type="dxa"/>
+            </w:tcMar>
+            <w:hideMark/>
+          </w:tcPr>
+          <w:p>
+            <w:pPr>
+              <w:spacing w:before="160"/>
+            </w:pPr>
+            <w:r>
+              <w:t>AI Engine</w:t>
+            </w:r>
+          </w:p>
+        </w:tc>
+        <w:tc>
+          <w:tcPr>
+            <w:tcW w:w="0" w:type="auto"/>
+            <w:tcBorders>
+              <w:bottom w:val="single" w:sz="4" w:space="0" w:color="000000"/>
+            </w:tcBorders>
+            <w:tcMar>
+              <w:top w:w="0" w:type="dxa"/>
+              <w:left w:w="108" w:type="dxa"/>
+              <w:bottom w:w="0" w:type="dxa"/>
+              <w:right w:w="108" w:type="dxa"/>
+            </w:tcMar>
+            <w:hideMark/>
+          </w:tcPr>
+          <w:p>
+            <w:pPr>
+              <w:spacing w:before="160"/>
+            </w:pPr>
+            <w:r>
+              <w:t>ChatGPT</w:t>
+            </w:r>
+          </w:p>
+        </w:tc>
+      </w:tr>
+    </w:tbl>
+    <w:p>
+      <w:pPr>
+        <w:spacing w:before="160"/>
+      </w:pPr>
+      <w:r>
+        <w:t>Prompt: *</w:t>
+      </w:r>
+      <w:proofErr w:type="spellStart"/>
+      <w:r>
+        <w:t>heres</w:t>
+      </w:r>
+      <w:proofErr w:type="spellEnd"/>
+      <w:r>
+        <w:t xml:space="preserve"> a picture of a class diagram*</w:t>
+      </w:r>
+    </w:p>
+    <w:p>
+      <w:pPr>
+        <w:spacing w:before="160"/>
+      </w:pPr>
+      <w:r>
+        <w:t>can you write the code for this class?</w:t>
+      </w:r>
+    </w:p>
+    <w:p>
+      <w:pPr>
+        <w:spacing w:before="160"/>
+      </w:pPr>
+      <w:r>
+        <w:br/>
+      </w:r>
+    </w:p>
+    <w:tbl>
+      <w:tblPr>
+        <w:tblW w:w="0" w:type="auto"/>
+        <w:tblCellMar>
+          <w:top w:w="15" w:type="dxa"/>
+          <w:left w:w="15" w:type="dxa"/>
+          <w:bottom w:w="15" w:type="dxa"/>
+          <w:right w:w="15" w:type="dxa"/>
+        </w:tblCellMar>
+        <w:tblLook w:val="04A0" w:firstRow="1" w:lastRow="0" w:firstColumn="1" w:lastColumn="0" w:noHBand="0" w:noVBand="1"/>
+      </w:tblPr>
+      <w:tblGrid>
+        <w:gridCol w:w="640"/>
+        <w:gridCol w:w="944"/>
+        <w:gridCol w:w="1759"/>
+        <w:gridCol w:w="1258"/>
+      </w:tblGrid>
+      <w:tr>
+        <w:tc>
+          <w:tcPr>
+            <w:tcW w:w="0" w:type="auto"/>
+            <w:tcMar>
+              <w:top w:w="0" w:type="dxa"/>
+              <w:left w:w="108" w:type="dxa"/>
+              <w:bottom w:w="0" w:type="dxa"/>
+              <w:right w:w="108" w:type="dxa"/>
+            </w:tcMar>
+            <w:hideMark/>
+          </w:tcPr>
+          <w:p>
+            <w:pPr>
+              <w:spacing w:before="160"/>
+            </w:pPr>
+            <w:r>
+              <w:t>Date</w:t>
+            </w:r>
+          </w:p>
+        </w:tc>
+        <w:tc>
+          <w:tcPr>
+            <w:tcW w:w="0" w:type="auto"/>
+            <w:tcMar>
+              <w:top w:w="0" w:type="dxa"/>
+              <w:left w:w="108" w:type="dxa"/>
+              <w:bottom w:w="0" w:type="dxa"/>
+              <w:right w:w="108" w:type="dxa"/>
+            </w:tcMar>
+            <w:hideMark/>
+          </w:tcPr>
+          <w:p>
+            <w:pPr>
+              <w:spacing w:before="160"/>
+            </w:pPr>
+            <w:r>
+              <w:t>12/5/24</w:t>
+            </w:r>
+          </w:p>
+        </w:tc>
+        <w:tc>
+          <w:tcPr>
+            <w:tcW w:w="0" w:type="auto"/>
+            <w:tcMar>
+              <w:top w:w="0" w:type="dxa"/>
+              <w:left w:w="108" w:type="dxa"/>
+              <w:bottom w:w="0" w:type="dxa"/>
+              <w:right w:w="108" w:type="dxa"/>
+            </w:tcMar>
+            <w:hideMark/>
+          </w:tcPr>
+          <w:p>
+            <w:pPr>
+              <w:spacing w:before="160"/>
+            </w:pPr>
+            <w:r>
+              <w:t>Team Member(s)</w:t>
+            </w:r>
+          </w:p>
+        </w:tc>
+        <w:tc>
+          <w:tcPr>
+            <w:tcW w:w="0" w:type="auto"/>
+            <w:tcMar>
+              <w:top w:w="0" w:type="dxa"/>
+              <w:left w:w="108" w:type="dxa"/>
+              <w:bottom w:w="0" w:type="dxa"/>
+              <w:right w:w="108" w:type="dxa"/>
+            </w:tcMar>
+            <w:hideMark/>
+          </w:tcPr>
+          <w:p>
+            <w:pPr>
+              <w:spacing w:before="160"/>
+            </w:pPr>
+            <w:r>
+              <w:t>Wyatt Price</w:t>
+            </w:r>
+          </w:p>
+        </w:tc>
+      </w:tr>
+      <w:tr>
+        <w:tc>
+          <w:tcPr>
+            <w:tcW w:w="0" w:type="auto"/>
+            <w:tcMar>
+              <w:top w:w="0" w:type="dxa"/>
+              <w:left w:w="108" w:type="dxa"/>
+              <w:bottom w:w="0" w:type="dxa"/>
+              <w:right w:w="108" w:type="dxa"/>
+            </w:tcMar>
+            <w:hideMark/>
+          </w:tcPr>
+          <w:p>
+            <w:pPr>
+              <w:spacing w:before="160"/>
+            </w:pPr>
+          </w:p>
+        </w:tc>
+        <w:tc>
+          <w:tcPr>
+            <w:tcW w:w="0" w:type="auto"/>
+            <w:tcMar>
+              <w:top w:w="0" w:type="dxa"/>
+              <w:left w:w="108" w:type="dxa"/>
+              <w:bottom w:w="0" w:type="dxa"/>
+              <w:right w:w="108" w:type="dxa"/>
+            </w:tcMar>
+            <w:hideMark/>
+          </w:tcPr>
+          <w:p>
+            <w:pPr>
+              <w:spacing w:before="160"/>
+            </w:pPr>
+          </w:p>
+        </w:tc>
+        <w:tc>
+          <w:tcPr>
+            <w:tcW w:w="0" w:type="auto"/>
+            <w:tcMar>
+              <w:top w:w="0" w:type="dxa"/>
+              <w:left w:w="108" w:type="dxa"/>
+              <w:bottom w:w="0" w:type="dxa"/>
+              <w:right w:w="108" w:type="dxa"/>
+            </w:tcMar>
+            <w:hideMark/>
+          </w:tcPr>
+          <w:p>
+            <w:pPr>
+              <w:spacing w:before="160"/>
+            </w:pPr>
+            <w:r>
+              <w:t>AI Engine</w:t>
+            </w:r>
+          </w:p>
+        </w:tc>
+        <w:tc>
+          <w:tcPr>
+            <w:tcW w:w="0" w:type="auto"/>
+            <w:tcBorders>
+              <w:bottom w:val="single" w:sz="4" w:space="0" w:color="000000"/>
+            </w:tcBorders>
+            <w:tcMar>
+              <w:top w:w="0" w:type="dxa"/>
+              <w:left w:w="108" w:type="dxa"/>
+              <w:bottom w:w="0" w:type="dxa"/>
+              <w:right w:w="108" w:type="dxa"/>
+            </w:tcMar>
+            <w:hideMark/>
+          </w:tcPr>
+          <w:p>
+            <w:pPr>
+              <w:spacing w:before="160"/>
+            </w:pPr>
+            <w:proofErr w:type="spellStart"/>
+            <w:r>
+              <w:t>Chatgpt</w:t>
+            </w:r>
+            <w:proofErr w:type="spellEnd"/>
+          </w:p>
+        </w:tc>
+      </w:tr>
+    </w:tbl>
+    <w:p>
+      <w:pPr>
+        <w:spacing w:before="160"/>
+      </w:pPr>
+      <w:r>
+        <w:t>Prompt: *</w:t>
+      </w:r>
+      <w:proofErr w:type="spellStart"/>
+      <w:r>
+        <w:t>Heres</w:t>
+      </w:r>
+      <w:proofErr w:type="spellEnd"/>
+      <w:r>
+        <w:t xml:space="preserve"> the class diagram*</w:t>
+      </w:r>
+    </w:p>
+    <w:p>
+      <w:pPr>
+        <w:spacing w:before="160"/>
+      </w:pPr>
+      <w:r>
+        <w:t xml:space="preserve">Fix the </w:t>
+      </w:r>
+      <w:proofErr w:type="spellStart"/>
+      <w:r>
+        <w:t>CategoryController</w:t>
+      </w:r>
+      <w:proofErr w:type="spellEnd"/>
+      <w:r>
+        <w:t xml:space="preserve"> class</w:t>
+      </w:r>
+    </w:p>
+    <w:p>
+      <w:pPr>
+        <w:spacing w:before="160"/>
+      </w:pPr>
+    </w:p>
+    <w:tbl>
+      <w:tblPr>
+        <w:tblW w:w="0" w:type="auto"/>
+        <w:tblCellMar>
+          <w:top w:w="15" w:type="dxa"/>
+          <w:left w:w="15" w:type="dxa"/>
+          <w:bottom w:w="15" w:type="dxa"/>
+          <w:right w:w="15" w:type="dxa"/>
+        </w:tblCellMar>
+        <w:tblLook w:val="04A0" w:firstRow="1" w:lastRow="0" w:firstColumn="1" w:lastColumn="0" w:noHBand="0" w:noVBand="1"/>
+      </w:tblPr>
+      <w:tblGrid>
+        <w:gridCol w:w="640"/>
+        <w:gridCol w:w="944"/>
+        <w:gridCol w:w="1759"/>
+        <w:gridCol w:w="1258"/>
+      </w:tblGrid>
+      <w:tr>
+        <w:tc>
+          <w:tcPr>
+            <w:tcW w:w="0" w:type="auto"/>
+            <w:tcMar>
+              <w:top w:w="0" w:type="dxa"/>
+              <w:left w:w="108" w:type="dxa"/>
+              <w:bottom w:w="0" w:type="dxa"/>
+              <w:right w:w="108" w:type="dxa"/>
+            </w:tcMar>
+            <w:hideMark/>
+          </w:tcPr>
+          <w:p>
+            <w:pPr>
+              <w:spacing w:before="160"/>
+            </w:pPr>
+            <w:r>
+              <w:t>Date</w:t>
+            </w:r>
+          </w:p>
+        </w:tc>
+        <w:tc>
+          <w:tcPr>
+            <w:tcW w:w="0" w:type="auto"/>
+            <w:tcMar>
+              <w:top w:w="0" w:type="dxa"/>
+              <w:left w:w="108" w:type="dxa"/>
+              <w:bottom w:w="0" w:type="dxa"/>
+              <w:right w:w="108" w:type="dxa"/>
+            </w:tcMar>
+            <w:hideMark/>
+          </w:tcPr>
+          <w:p>
+            <w:pPr>
+              <w:spacing w:before="160"/>
+            </w:pPr>
+            <w:r>
+              <w:t>12/5/24</w:t>
+            </w:r>
+          </w:p>
+        </w:tc>
+        <w:tc>
+          <w:tcPr>
+            <w:tcW w:w="0" w:type="auto"/>
+            <w:tcMar>
+              <w:top w:w="0" w:type="dxa"/>
+              <w:left w:w="108" w:type="dxa"/>
+              <w:bottom w:w="0" w:type="dxa"/>
+              <w:right w:w="108" w:type="dxa"/>
+            </w:tcMar>
+            <w:hideMark/>
+          </w:tcPr>
+          <w:p>
+            <w:pPr>
+              <w:spacing w:before="160"/>
+            </w:pPr>
+            <w:r>
+              <w:t>Team Member(s)</w:t>
+            </w:r>
+          </w:p>
+        </w:tc>
+        <w:tc>
+          <w:tcPr>
+            <w:tcW w:w="0" w:type="auto"/>
+            <w:tcMar>
+              <w:top w:w="0" w:type="dxa"/>
+              <w:left w:w="108" w:type="dxa"/>
+              <w:bottom w:w="0" w:type="dxa"/>
+              <w:right w:w="108" w:type="dxa"/>
+            </w:tcMar>
+            <w:hideMark/>
+          </w:tcPr>
+          <w:p>
+            <w:pPr>
+              <w:spacing w:before="160"/>
+            </w:pPr>
+            <w:r>
+              <w:t>Wyatt Price</w:t>
+            </w:r>
+          </w:p>
+        </w:tc>
+      </w:tr>
+      <w:tr>
+        <w:tc>
+          <w:tcPr>
+            <w:tcW w:w="0" w:type="auto"/>
+            <w:tcMar>
+              <w:top w:w="0" w:type="dxa"/>
+              <w:left w:w="108" w:type="dxa"/>
+              <w:bottom w:w="0" w:type="dxa"/>
+              <w:right w:w="108" w:type="dxa"/>
+            </w:tcMar>
+            <w:hideMark/>
+          </w:tcPr>
+          <w:p>
+            <w:pPr>
+              <w:spacing w:before="160"/>
+            </w:pPr>
+          </w:p>
+        </w:tc>
+        <w:tc>
+          <w:tcPr>
+            <w:tcW w:w="0" w:type="auto"/>
+            <w:tcMar>
+              <w:top w:w="0" w:type="dxa"/>
+              <w:left w:w="108" w:type="dxa"/>
+              <w:bottom w:w="0" w:type="dxa"/>
+              <w:right w:w="108" w:type="dxa"/>
+            </w:tcMar>
+            <w:hideMark/>
+          </w:tcPr>
+          <w:p>
+            <w:pPr>
+              <w:spacing w:before="160"/>
+            </w:pPr>
+          </w:p>
+        </w:tc>
+        <w:tc>
+          <w:tcPr>
+            <w:tcW w:w="0" w:type="auto"/>
+            <w:tcMar>
+              <w:top w:w="0" w:type="dxa"/>
+              <w:left w:w="108" w:type="dxa"/>
+              <w:bottom w:w="0" w:type="dxa"/>
+              <w:right w:w="108" w:type="dxa"/>
+            </w:tcMar>
+            <w:hideMark/>
+          </w:tcPr>
+          <w:p>
+            <w:pPr>
+              <w:spacing w:before="160"/>
+            </w:pPr>
+            <w:r>
+              <w:t>AI Engine</w:t>
+            </w:r>
+          </w:p>
+        </w:tc>
+        <w:tc>
+          <w:tcPr>
+            <w:tcW w:w="0" w:type="auto"/>
+            <w:tcBorders>
+              <w:bottom w:val="single" w:sz="4" w:space="0" w:color="000000"/>
+            </w:tcBorders>
+            <w:tcMar>
+              <w:top w:w="0" w:type="dxa"/>
+              <w:left w:w="108" w:type="dxa"/>
+              <w:bottom w:w="0" w:type="dxa"/>
+              <w:right w:w="108" w:type="dxa"/>
+            </w:tcMar>
+            <w:hideMark/>
+          </w:tcPr>
+          <w:p>
+            <w:pPr>
+              <w:spacing w:before="160"/>
+            </w:pPr>
+            <w:proofErr w:type="spellStart"/>
+            <w:r>
+              <w:t>Chatgpt</w:t>
+            </w:r>
+            <w:proofErr w:type="spellEnd"/>
+          </w:p>
+        </w:tc>
+      </w:tr>
+    </w:tbl>
+    <w:p>
+      <w:pPr>
+        <w:spacing w:before="160"/>
+      </w:pPr>
+      <w:r>
+        <w:t>Prompt: *</w:t>
+      </w:r>
+      <w:proofErr w:type="spellStart"/>
+      <w:r>
+        <w:t>Heres</w:t>
+      </w:r>
+      <w:proofErr w:type="spellEnd"/>
+      <w:r>
+        <w:t xml:space="preserve"> the class diagram*</w:t>
+      </w:r>
+    </w:p>
+    <w:p>
+      <w:pPr>
+        <w:spacing w:before="160"/>
+      </w:pPr>
+      <w:r>
+        <w:t xml:space="preserve">Fix the </w:t>
+      </w:r>
+      <w:proofErr w:type="spellStart"/>
+      <w:r>
+        <w:t>UserController</w:t>
+      </w:r>
+      <w:proofErr w:type="spellEnd"/>
+      <w:r>
+        <w:t xml:space="preserve"> class</w:t>
+      </w:r>
+    </w:p>
+    <w:p>
+      <w:pPr>
+        <w:spacing w:before="160"/>
+      </w:pPr>
+    </w:p>
+    <w:tbl>
+      <w:tblPr>
+        <w:tblW w:w="0" w:type="auto"/>
+        <w:tblCellMar>
+          <w:top w:w="15" w:type="dxa"/>
+          <w:left w:w="15" w:type="dxa"/>
+          <w:bottom w:w="15" w:type="dxa"/>
+          <w:right w:w="15" w:type="dxa"/>
+        </w:tblCellMar>
+        <w:tblLook w:val="04A0" w:firstRow="1" w:lastRow="0" w:firstColumn="1" w:lastColumn="0" w:noHBand="0" w:noVBand="1"/>
+      </w:tblPr>
+      <w:tblGrid>
+        <w:gridCol w:w="640"/>
+        <w:gridCol w:w="944"/>
+        <w:gridCol w:w="1759"/>
+        <w:gridCol w:w="1258"/>
+      </w:tblGrid>
+      <w:tr>
+        <w:tc>
+          <w:tcPr>
+            <w:tcW w:w="0" w:type="auto"/>
+            <w:tcMar>
+              <w:top w:w="0" w:type="dxa"/>
+              <w:left w:w="108" w:type="dxa"/>
+              <w:bottom w:w="0" w:type="dxa"/>
+              <w:right w:w="108" w:type="dxa"/>
+            </w:tcMar>
+            <w:hideMark/>
+          </w:tcPr>
+          <w:p>
+            <w:pPr>
+              <w:spacing w:before="160"/>
+            </w:pPr>
+            <w:r>
+              <w:t>Date</w:t>
+            </w:r>
+          </w:p>
+        </w:tc>
+        <w:tc>
+          <w:tcPr>
+            <w:tcW w:w="0" w:type="auto"/>
+            <w:tcMar>
+              <w:top w:w="0" w:type="dxa"/>
+              <w:left w:w="108" w:type="dxa"/>
+              <w:bottom w:w="0" w:type="dxa"/>
+              <w:right w:w="108" w:type="dxa"/>
+            </w:tcMar>
+            <w:hideMark/>
+          </w:tcPr>
+          <w:p>
+            <w:pPr>
+              <w:spacing w:before="160"/>
+            </w:pPr>
+            <w:r>
+              <w:t>12/5/24</w:t>
+            </w:r>
+          </w:p>
+        </w:tc>
+        <w:tc>
+          <w:tcPr>
+            <w:tcW w:w="0" w:type="auto"/>
+            <w:tcMar>
+              <w:top w:w="0" w:type="dxa"/>
+              <w:left w:w="108" w:type="dxa"/>
+              <w:bottom w:w="0" w:type="dxa"/>
+              <w:right w:w="108" w:type="dxa"/>
+            </w:tcMar>
+            <w:hideMark/>
+          </w:tcPr>
+          <w:p>
+            <w:pPr>
+              <w:spacing w:before="160"/>
+            </w:pPr>
+            <w:r>
+              <w:t>Team Member(s)</w:t>
+            </w:r>
+          </w:p>
+        </w:tc>
+        <w:tc>
+          <w:tcPr>
+            <w:tcW w:w="0" w:type="auto"/>
+            <w:tcMar>
+              <w:top w:w="0" w:type="dxa"/>
+              <w:left w:w="108" w:type="dxa"/>
+              <w:bottom w:w="0" w:type="dxa"/>
+              <w:right w:w="108" w:type="dxa"/>
+            </w:tcMar>
+            <w:hideMark/>
+          </w:tcPr>
+          <w:p>
+            <w:pPr>
+              <w:spacing w:before="160"/>
+            </w:pPr>
+            <w:r>
+              <w:t>Wyatt Price</w:t>
+            </w:r>
+          </w:p>
+        </w:tc>
+      </w:tr>
+      <w:tr>
+        <w:tc>
+          <w:tcPr>
+            <w:tcW w:w="0" w:type="auto"/>
+            <w:tcMar>
+              <w:top w:w="0" w:type="dxa"/>
+              <w:left w:w="108" w:type="dxa"/>
+              <w:bottom w:w="0" w:type="dxa"/>
+              <w:right w:w="108" w:type="dxa"/>
+            </w:tcMar>
+            <w:hideMark/>
+          </w:tcPr>
+          <w:p>
+            <w:pPr>
+              <w:spacing w:before="160"/>
+            </w:pPr>
+          </w:p>
+        </w:tc>
+        <w:tc>
+          <w:tcPr>
+            <w:tcW w:w="0" w:type="auto"/>
+            <w:tcMar>
+              <w:top w:w="0" w:type="dxa"/>
+              <w:left w:w="108" w:type="dxa"/>
+              <w:bottom w:w="0" w:type="dxa"/>
+              <w:right w:w="108" w:type="dxa"/>
+            </w:tcMar>
+            <w:hideMark/>
+          </w:tcPr>
+          <w:p>
+            <w:pPr>
+              <w:spacing w:before="160"/>
+            </w:pPr>
+          </w:p>
+        </w:tc>
+        <w:tc>
+          <w:tcPr>
+            <w:tcW w:w="0" w:type="auto"/>
+            <w:tcMar>
+              <w:top w:w="0" w:type="dxa"/>
+              <w:left w:w="108" w:type="dxa"/>
+              <w:bottom w:w="0" w:type="dxa"/>
+              <w:right w:w="108" w:type="dxa"/>
+            </w:tcMar>
+            <w:hideMark/>
+          </w:tcPr>
+          <w:p>
+            <w:pPr>
+              <w:spacing w:before="160"/>
+            </w:pPr>
+            <w:r>
+              <w:t>AI Engine</w:t>
+            </w:r>
+          </w:p>
+        </w:tc>
+        <w:tc>
+          <w:tcPr>
+            <w:tcW w:w="0" w:type="auto"/>
+            <w:tcBorders>
+              <w:bottom w:val="single" w:sz="4" w:space="0" w:color="000000"/>
+            </w:tcBorders>
+            <w:tcMar>
+              <w:top w:w="0" w:type="dxa"/>
+              <w:left w:w="108" w:type="dxa"/>
+              <w:bottom w:w="0" w:type="dxa"/>
+              <w:right w:w="108" w:type="dxa"/>
+            </w:tcMar>
+            <w:hideMark/>
+          </w:tcPr>
+          <w:p>
+            <w:pPr>
+              <w:spacing w:before="160"/>
+            </w:pPr>
+            <w:proofErr w:type="spellStart"/>
+            <w:r>
+              <w:t>Chatgpt</w:t>
+            </w:r>
+            <w:proofErr w:type="spellEnd"/>
+          </w:p>
+        </w:tc>
+      </w:tr>
+    </w:tbl>
+    <w:p>
+      <w:pPr>
+        <w:spacing w:before="160"/>
+      </w:pPr>
+      <w:r>
+        <w:t>Prompt: *</w:t>
+      </w:r>
+      <w:proofErr w:type="spellStart"/>
+      <w:r>
+        <w:t>Heres</w:t>
+      </w:r>
+      <w:proofErr w:type="spellEnd"/>
+      <w:r>
+        <w:t xml:space="preserve"> the class diagram*</w:t>
+      </w:r>
+    </w:p>
+    <w:p>
+      <w:pPr>
+        <w:spacing w:before="160"/>
+      </w:pPr>
+      <w:r>
+        <w:t xml:space="preserve">Make the </w:t>
+      </w:r>
+      <w:proofErr w:type="spellStart"/>
+      <w:r>
+        <w:t>BidController</w:t>
+      </w:r>
+      <w:proofErr w:type="spellEnd"/>
+      <w:r>
+        <w:t xml:space="preserve"> class</w:t>
+      </w:r>
+    </w:p>
+    <w:p>
+      <w:pPr>
+        <w:spacing w:before="160"/>
+      </w:pPr>
+    </w:p>
+    <w:tbl>
+      <w:tblPr>
+        <w:tblW w:w="0" w:type="auto"/>
+        <w:tblCellMar>
+          <w:top w:w="15" w:type="dxa"/>
+          <w:left w:w="15" w:type="dxa"/>
+          <w:bottom w:w="15" w:type="dxa"/>
+          <w:right w:w="15" w:type="dxa"/>
+        </w:tblCellMar>
+        <w:tblLook w:val="04A0" w:firstRow="1" w:lastRow="0" w:firstColumn="1" w:lastColumn="0" w:noHBand="0" w:noVBand="1"/>
+      </w:tblPr>
+      <w:tblGrid>
+        <w:gridCol w:w="640"/>
+        <w:gridCol w:w="1055"/>
+        <w:gridCol w:w="1759"/>
+        <w:gridCol w:w="1258"/>
+      </w:tblGrid>
+      <w:tr>
+        <w:tc>
+          <w:tcPr>
+            <w:tcW w:w="0" w:type="auto"/>
+            <w:tcMar>
+              <w:top w:w="0" w:type="dxa"/>
+              <w:left w:w="108" w:type="dxa"/>
+              <w:bottom w:w="0" w:type="dxa"/>
+              <w:right w:w="108" w:type="dxa"/>
+            </w:tcMar>
+            <w:hideMark/>
+          </w:tcPr>
+          <w:p>
+            <w:pPr>
+              <w:spacing w:before="160"/>
+            </w:pPr>
+            <w:r>
+              <w:t>Date</w:t>
+            </w:r>
+          </w:p>
+        </w:tc>
+        <w:tc>
+          <w:tcPr>
+            <w:tcW w:w="0" w:type="auto"/>
+            <w:tcMar>
+              <w:top w:w="0" w:type="dxa"/>
+              <w:left w:w="108" w:type="dxa"/>
+              <w:bottom w:w="0" w:type="dxa"/>
+              <w:right w:w="108" w:type="dxa"/>
+            </w:tcMar>
+            <w:hideMark/>
+          </w:tcPr>
+          <w:p>
+            <w:pPr>
+              <w:spacing w:before="160"/>
+            </w:pPr>
+            <w:r>
+              <w:t>12/10/24</w:t>
+            </w:r>
+          </w:p>
+        </w:tc>
+        <w:tc>
+          <w:tcPr>
+            <w:tcW w:w="0" w:type="auto"/>
+            <w:tcMar>
+              <w:top w:w="0" w:type="dxa"/>
+              <w:left w:w="108" w:type="dxa"/>
+              <w:bottom w:w="0" w:type="dxa"/>
+              <w:right w:w="108" w:type="dxa"/>
+            </w:tcMar>
+            <w:hideMark/>
+          </w:tcPr>
+          <w:p>
+            <w:pPr>
+              <w:spacing w:before="160"/>
+            </w:pPr>
+            <w:r>
+              <w:t>Team Member(s)</w:t>
+            </w:r>
+          </w:p>
+        </w:tc>
+        <w:tc>
+          <w:tcPr>
+            <w:tcW w:w="0" w:type="auto"/>
+            <w:tcMar>
+              <w:top w:w="0" w:type="dxa"/>
+              <w:left w:w="108" w:type="dxa"/>
+              <w:bottom w:w="0" w:type="dxa"/>
+              <w:right w:w="108" w:type="dxa"/>
+            </w:tcMar>
+            <w:hideMark/>
+          </w:tcPr>
+          <w:p>
+            <w:pPr>
+              <w:spacing w:before="160"/>
+            </w:pPr>
+            <w:r>
+              <w:t>Wyatt Price</w:t>
+            </w:r>
+          </w:p>
+        </w:tc>
+      </w:tr>
+      <w:tr>
+        <w:tc>
+          <w:tcPr>
+            <w:tcW w:w="0" w:type="auto"/>
+            <w:tcMar>
+              <w:top w:w="0" w:type="dxa"/>
+              <w:left w:w="108" w:type="dxa"/>
+              <w:bottom w:w="0" w:type="dxa"/>
+              <w:right w:w="108" w:type="dxa"/>
+            </w:tcMar>
+            <w:hideMark/>
+          </w:tcPr>
+          <w:p>
+            <w:pPr>
+              <w:spacing w:before="160"/>
+            </w:pPr>
+          </w:p>
+        </w:tc>
+        <w:tc>
+          <w:tcPr>
+            <w:tcW w:w="0" w:type="auto"/>
+            <w:tcMar>
+              <w:top w:w="0" w:type="dxa"/>
+              <w:left w:w="108" w:type="dxa"/>
+              <w:bottom w:w="0" w:type="dxa"/>
+              <w:right w:w="108" w:type="dxa"/>
+            </w:tcMar>
+            <w:hideMark/>
+          </w:tcPr>
+          <w:p>
+            <w:pPr>
+              <w:spacing w:before="160"/>
+            </w:pPr>
+          </w:p>
+        </w:tc>
+        <w:tc>
+          <w:tcPr>
+            <w:tcW w:w="0" w:type="auto"/>
+            <w:tcMar>
+              <w:top w:w="0" w:type="dxa"/>
+              <w:left w:w="108" w:type="dxa"/>
+              <w:bottom w:w="0" w:type="dxa"/>
+              <w:right w:w="108" w:type="dxa"/>
+            </w:tcMar>
+            <w:hideMark/>
+          </w:tcPr>
+          <w:p>
+            <w:pPr>
+              <w:spacing w:before="160"/>
+            </w:pPr>
+            <w:r>
+              <w:t>AI Engine</w:t>
+            </w:r>
+          </w:p>
+        </w:tc>
+        <w:tc>
+          <w:tcPr>
+            <w:tcW w:w="0" w:type="auto"/>
+            <w:tcBorders>
+              <w:bottom w:val="single" w:sz="4" w:space="0" w:color="000000"/>
+            </w:tcBorders>
+            <w:tcMar>
+              <w:top w:w="0" w:type="dxa"/>
+              <w:left w:w="108" w:type="dxa"/>
+              <w:bottom w:w="0" w:type="dxa"/>
+              <w:right w:w="108" w:type="dxa"/>
+            </w:tcMar>
+            <w:hideMark/>
+          </w:tcPr>
+          <w:p>
+            <w:pPr>
+              <w:spacing w:before="160"/>
+            </w:pPr>
+            <w:proofErr w:type="spellStart"/>
+            <w:r>
+              <w:t>Chatgpt</w:t>
+            </w:r>
+            <w:proofErr w:type="spellEnd"/>
+          </w:p>
+        </w:tc>
+      </w:tr>
+    </w:tbl>
+    <w:p>
+      <w:pPr>
+        <w:spacing w:before="160"/>
+      </w:pPr>
+      <w:r>
+        <w:t>Prompt: *Here’s all the models*</w:t>
+      </w:r>
+    </w:p>
+    <w:p>
+      <w:pPr>
+        <w:spacing w:before="160"/>
+      </w:pPr>
+      <w:r>
+        <w:t>make test classes please</w:t>
+      </w:r>
+    </w:p>
+    <w:p>
+      <w:pPr>
+        <w:spacing w:before="160"/>
+      </w:pPr>
+      <w:r>
+        <w:br/>
+      </w:r>
+    </w:p>
+    <w:tbl>
+      <w:tblPr>
+        <w:tblW w:w="0" w:type="auto"/>
+        <w:tblCellMar>
+          <w:top w:w="15" w:type="dxa"/>
+          <w:left w:w="15" w:type="dxa"/>
+          <w:bottom w:w="15" w:type="dxa"/>
+          <w:right w:w="15" w:type="dxa"/>
+        </w:tblCellMar>
+        <w:tblLook w:val="04A0" w:firstRow="1" w:lastRow="0" w:firstColumn="1" w:lastColumn="0" w:noHBand="0" w:noVBand="1"/>
+      </w:tblPr>
+      <w:tblGrid>
+        <w:gridCol w:w="640"/>
+        <w:gridCol w:w="1055"/>
+        <w:gridCol w:w="1759"/>
+        <w:gridCol w:w="1258"/>
+      </w:tblGrid>
+      <w:tr>
+        <w:tc>
+          <w:tcPr>
+            <w:tcW w:w="0" w:type="auto"/>
+            <w:tcMar>
+              <w:top w:w="0" w:type="dxa"/>
+              <w:left w:w="108" w:type="dxa"/>
+              <w:bottom w:w="0" w:type="dxa"/>
+              <w:right w:w="108" w:type="dxa"/>
+            </w:tcMar>
+            <w:hideMark/>
+          </w:tcPr>
+          <w:p>
+            <w:pPr>
+              <w:spacing w:before="160"/>
+            </w:pPr>
+            <w:r>
+              <w:t>Date</w:t>
+            </w:r>
+          </w:p>
+        </w:tc>
+        <w:tc>
+          <w:tcPr>
+            <w:tcW w:w="0" w:type="auto"/>
+            <w:tcMar>
+              <w:top w:w="0" w:type="dxa"/>
+              <w:left w:w="108" w:type="dxa"/>
+              <w:bottom w:w="0" w:type="dxa"/>
+              <w:right w:w="108" w:type="dxa"/>
+            </w:tcMar>
+            <w:hideMark/>
+          </w:tcPr>
+          <w:p>
+            <w:pPr>
+              <w:spacing w:before="160"/>
+            </w:pPr>
+            <w:r>
+              <w:t>12/11/24</w:t>
+            </w:r>
+          </w:p>
+        </w:tc>
+        <w:tc>
+          <w:tcPr>
+            <w:tcW w:w="0" w:type="auto"/>
+            <w:tcMar>
+              <w:top w:w="0" w:type="dxa"/>
+              <w:left w:w="108" w:type="dxa"/>
+              <w:bottom w:w="0" w:type="dxa"/>
+              <w:right w:w="108" w:type="dxa"/>
+            </w:tcMar>
+            <w:hideMark/>
+          </w:tcPr>
+          <w:p>
+            <w:pPr>
+              <w:spacing w:before="160"/>
+            </w:pPr>
+            <w:r>
+              <w:t>Team Member(s)</w:t>
+            </w:r>
+          </w:p>
+        </w:tc>
+        <w:tc>
+          <w:tcPr>
+            <w:tcW w:w="0" w:type="auto"/>
+            <w:tcMar>
+              <w:top w:w="0" w:type="dxa"/>
+              <w:left w:w="108" w:type="dxa"/>
+              <w:bottom w:w="0" w:type="dxa"/>
+              <w:right w:w="108" w:type="dxa"/>
+            </w:tcMar>
+            <w:hideMark/>
+          </w:tcPr>
+          <w:p>
+            <w:pPr>
+              <w:spacing w:before="160"/>
+            </w:pPr>
+            <w:r>
+              <w:t>Wyatt Price</w:t>
+            </w:r>
+          </w:p>
+        </w:tc>
+      </w:tr>
+      <w:tr>
+        <w:tc>
+          <w:tcPr>
+            <w:tcW w:w="0" w:type="auto"/>
+            <w:tcMar>
+              <w:top w:w="0" w:type="dxa"/>
+              <w:left w:w="108" w:type="dxa"/>
+              <w:bottom w:w="0" w:type="dxa"/>
+              <w:right w:w="108" w:type="dxa"/>
+            </w:tcMar>
+            <w:hideMark/>
+          </w:tcPr>
+          <w:p>
+            <w:pPr>
+              <w:spacing w:before="160"/>
+            </w:pPr>
+          </w:p>
+        </w:tc>
+        <w:tc>
+          <w:tcPr>
+            <w:tcW w:w="0" w:type="auto"/>
+            <w:tcMar>
+              <w:top w:w="0" w:type="dxa"/>
+              <w:left w:w="108" w:type="dxa"/>
+              <w:bottom w:w="0" w:type="dxa"/>
+              <w:right w:w="108" w:type="dxa"/>
+            </w:tcMar>
+            <w:hideMark/>
+          </w:tcPr>
+          <w:p>
+            <w:pPr>
+              <w:spacing w:before="160"/>
+            </w:pPr>
+          </w:p>
+        </w:tc>
+        <w:tc>
+          <w:tcPr>
+            <w:tcW w:w="0" w:type="auto"/>
+            <w:tcMar>
+              <w:top w:w="0" w:type="dxa"/>
+              <w:left w:w="108" w:type="dxa"/>
+              <w:bottom w:w="0" w:type="dxa"/>
+              <w:right w:w="108" w:type="dxa"/>
+            </w:tcMar>
+            <w:hideMark/>
+          </w:tcPr>
+          <w:p>
+            <w:pPr>
+              <w:spacing w:before="160"/>
+            </w:pPr>
+            <w:r>
+              <w:t>AI Engine</w:t>
+            </w:r>
+          </w:p>
+        </w:tc>
+        <w:tc>
+          <w:tcPr>
+            <w:tcW w:w="0" w:type="auto"/>
+            <w:tcBorders>
+              <w:bottom w:val="single" w:sz="4" w:space="0" w:color="000000"/>
+            </w:tcBorders>
+            <w:tcMar>
+              <w:top w:w="0" w:type="dxa"/>
+              <w:left w:w="108" w:type="dxa"/>
+              <w:bottom w:w="0" w:type="dxa"/>
+              <w:right w:w="108" w:type="dxa"/>
+            </w:tcMar>
+            <w:hideMark/>
+          </w:tcPr>
+          <w:p>
+            <w:pPr>
+              <w:spacing w:before="160"/>
+            </w:pPr>
+            <w:proofErr w:type="spellStart"/>
+            <w:r>
+              <w:t>Chatgpt</w:t>
+            </w:r>
+            <w:proofErr w:type="spellEnd"/>
+          </w:p>
+        </w:tc>
+      </w:tr>
+    </w:tbl>
+    <w:p>
+      <w:pPr>
+        <w:spacing w:before="160"/>
+      </w:pPr>
+      <w:r>
+        <w:t>Prompt: *</w:t>
+      </w:r>
+      <w:proofErr w:type="spellStart"/>
+      <w:r>
+        <w:t>heres</w:t>
+      </w:r>
+      <w:proofErr w:type="spellEnd"/>
+      <w:r>
+        <w:t xml:space="preserve"> the controllers*</w:t>
+      </w:r>
+    </w:p>
+    <w:p>
+      <w:pPr>
+        <w:spacing w:before="160"/>
+      </w:pPr>
+      <w:r>
+        <w:t>Generate JUnit test classes for them</w:t>
+      </w:r>
+    </w:p>
+    <w:p>
+      <w:pPr>
+        <w:spacing w:before="160"/>
+      </w:pPr>
     </w:p>
     <w:p>
       <w:pPr>
@@ -3227,7 +5830,6 @@
   <w:style w:type="character" w:default="1" w:styleId="DefaultParagraphFont">
     <w:name w:val="Default Paragraph Font"/>
     <w:uiPriority w:val="1"/>
-    <w:semiHidden/>
     <w:unhideWhenUsed/>
   </w:style>
   <w:style w:type="table" w:default="1" w:styleId="TableNormal">

</xml_diff>